<commit_message>
assignment 2 question 1
</commit_message>
<xml_diff>
--- a/Assignments/Assignment_2/190026T_a02.docx
+++ b/Assignments/Assignment_2/190026T_a02.docx
@@ -54,7 +54,15 @@
           <w:color w:val="0070C0"/>
           <w:u w:val="single"/>
         </w:rPr>
-        <w:t>https://github.com/ishrath99/S4_EN_2550/tree/main/Assignments/Assignment_1</w:t>
+        <w:t>https://github.com/ishrath99/S4_EN_2550/tree/main/Assignments/Assignment_</w:t>
+      </w:r>
+      <w:r>
+        <w:rPr>
+          <w:rFonts w:ascii="Times New Roman" w:hAnsi="Times New Roman" w:cs="Times New Roman"/>
+          <w:color w:val="0070C0"/>
+          <w:u w:val="single"/>
+        </w:rPr>
+        <w:t>2</w:t>
       </w:r>
     </w:p>
     <w:p>
@@ -162,6 +170,383 @@
           <w:bCs/>
           <w:sz w:val="28"/>
           <w:szCs w:val="28"/>
+        </w:rPr>
+      </w:pPr>
+    </w:p>
+    <w:p>
+      <w:pPr>
+        <w:rPr>
+          <w:rFonts w:ascii="Times New Roman" w:hAnsi="Times New Roman" w:cs="Times New Roman"/>
+          <w:b/>
+          <w:bCs/>
+          <w:sz w:val="24"/>
+          <w:szCs w:val="24"/>
+        </w:rPr>
+      </w:pPr>
+      <w:r>
+        <w:rPr>
+          <w:rFonts w:ascii="Times New Roman" w:hAnsi="Times New Roman" w:cs="Times New Roman"/>
+          <w:b/>
+          <w:bCs/>
+          <w:sz w:val="24"/>
+          <w:szCs w:val="24"/>
+        </w:rPr>
+        <w:t>Question 1</w:t>
+      </w:r>
+    </w:p>
+    <w:p>
+      <w:pPr>
+        <w:rPr>
+          <w:rFonts w:ascii="Times New Roman" w:hAnsi="Times New Roman" w:cs="Times New Roman"/>
+          <w:b/>
+          <w:bCs/>
+          <w:sz w:val="24"/>
+          <w:szCs w:val="24"/>
+        </w:rPr>
+      </w:pPr>
+      <w:r>
+        <w:rPr>
+          <w:rFonts w:ascii="Times New Roman" w:hAnsi="Times New Roman" w:cs="Times New Roman"/>
+          <w:b/>
+          <w:bCs/>
+          <w:sz w:val="24"/>
+          <w:szCs w:val="24"/>
+        </w:rPr>
+        <w:t>(a)</w:t>
+      </w:r>
+    </w:p>
+    <w:p>
+      <w:pPr>
+        <w:rPr>
+          <w:rFonts w:ascii="Times New Roman" w:hAnsi="Times New Roman" w:cs="Times New Roman"/>
+        </w:rPr>
+      </w:pPr>
+      <w:r>
+        <w:rPr>
+          <w:rFonts w:ascii="Times New Roman" w:hAnsi="Times New Roman" w:cs="Times New Roman"/>
+        </w:rPr>
+        <w:t>Algorithm</w:t>
+      </w:r>
+    </w:p>
+    <w:p>
+      <w:pPr>
+        <w:rPr>
+          <w:rFonts w:ascii="Times New Roman" w:hAnsi="Times New Roman" w:cs="Times New Roman"/>
+          <w:b/>
+          <w:bCs/>
+          <w:sz w:val="24"/>
+          <w:szCs w:val="24"/>
+        </w:rPr>
+      </w:pPr>
+    </w:p>
+    <w:p>
+      <w:pPr>
+        <w:rPr>
+          <w:rFonts w:ascii="Times New Roman" w:hAnsi="Times New Roman" w:cs="Times New Roman"/>
+          <w:b/>
+          <w:bCs/>
+          <w:sz w:val="24"/>
+          <w:szCs w:val="24"/>
+        </w:rPr>
+      </w:pPr>
+      <w:r>
+        <w:rPr>
+          <w:rFonts w:ascii="Times New Roman" w:hAnsi="Times New Roman" w:cs="Times New Roman"/>
+          <w:b/>
+          <w:bCs/>
+          <w:sz w:val="24"/>
+          <w:szCs w:val="24"/>
+        </w:rPr>
+        <w:t>(b)</w:t>
+      </w:r>
+    </w:p>
+    <w:p>
+      <w:pPr>
+        <w:rPr>
+          <w:rFonts w:ascii="Times New Roman" w:hAnsi="Times New Roman" w:cs="Times New Roman"/>
+          <w:b/>
+          <w:bCs/>
+          <w:sz w:val="24"/>
+          <w:szCs w:val="24"/>
+        </w:rPr>
+      </w:pPr>
+      <w:r>
+        <w:rPr>
+          <w:rFonts w:ascii="Times New Roman" w:hAnsi="Times New Roman" w:cs="Times New Roman"/>
+          <w:b/>
+          <w:bCs/>
+          <w:sz w:val="24"/>
+          <w:szCs w:val="24"/>
+        </w:rPr>
+        <w:lastRenderedPageBreak/>
+        <w:drawing>
+          <wp:inline distT="0" distB="0" distL="0" distR="0" wp14:anchorId="45C5842A" wp14:editId="456C1760">
+            <wp:extent cx="5534797" cy="5410955"/>
+            <wp:effectExtent l="0" t="0" r="8890" b="0"/>
+            <wp:docPr id="1" name="Picture 1"/>
+            <wp:cNvGraphicFramePr>
+              <a:graphicFrameLocks xmlns:a="http://schemas.openxmlformats.org/drawingml/2006/main" noChangeAspect="1"/>
+            </wp:cNvGraphicFramePr>
+            <a:graphic xmlns:a="http://schemas.openxmlformats.org/drawingml/2006/main">
+              <a:graphicData uri="http://schemas.openxmlformats.org/drawingml/2006/picture">
+                <pic:pic xmlns:pic="http://schemas.openxmlformats.org/drawingml/2006/picture">
+                  <pic:nvPicPr>
+                    <pic:cNvPr id="1" name=""/>
+                    <pic:cNvPicPr/>
+                  </pic:nvPicPr>
+                  <pic:blipFill>
+                    <a:blip r:embed="rId5"/>
+                    <a:stretch>
+                      <a:fillRect/>
+                    </a:stretch>
+                  </pic:blipFill>
+                  <pic:spPr>
+                    <a:xfrm>
+                      <a:off x="0" y="0"/>
+                      <a:ext cx="5534797" cy="5410955"/>
+                    </a:xfrm>
+                    <a:prstGeom prst="rect">
+                      <a:avLst/>
+                    </a:prstGeom>
+                  </pic:spPr>
+                </pic:pic>
+              </a:graphicData>
+            </a:graphic>
+          </wp:inline>
+        </w:drawing>
+      </w:r>
+    </w:p>
+    <w:p>
+      <w:pPr>
+        <w:rPr>
+          <w:rFonts w:ascii="Times New Roman" w:hAnsi="Times New Roman" w:cs="Times New Roman"/>
+          <w:b/>
+          <w:bCs/>
+          <w:sz w:val="24"/>
+          <w:szCs w:val="24"/>
+        </w:rPr>
+      </w:pPr>
+    </w:p>
+    <w:p>
+      <w:pPr>
+        <w:rPr>
+          <w:rFonts w:ascii="Times New Roman" w:hAnsi="Times New Roman" w:cs="Times New Roman"/>
+          <w:b/>
+          <w:bCs/>
+          <w:sz w:val="24"/>
+          <w:szCs w:val="24"/>
+        </w:rPr>
+      </w:pPr>
+      <w:r>
+        <w:rPr>
+          <w:rFonts w:ascii="Times New Roman" w:hAnsi="Times New Roman" w:cs="Times New Roman"/>
+          <w:b/>
+          <w:bCs/>
+          <w:sz w:val="24"/>
+          <w:szCs w:val="24"/>
+        </w:rPr>
+        <w:t>Question 2</w:t>
+      </w:r>
+    </w:p>
+    <w:p>
+      <w:pPr>
+        <w:rPr>
+          <w:rFonts w:ascii="Times New Roman" w:hAnsi="Times New Roman" w:cs="Times New Roman"/>
+          <w:b/>
+          <w:bCs/>
+          <w:sz w:val="24"/>
+          <w:szCs w:val="24"/>
+        </w:rPr>
+      </w:pPr>
+    </w:p>
+    <w:p>
+      <w:pPr>
+        <w:rPr>
+          <w:rFonts w:ascii="Times New Roman" w:hAnsi="Times New Roman" w:cs="Times New Roman"/>
+          <w:b/>
+          <w:bCs/>
+          <w:sz w:val="24"/>
+          <w:szCs w:val="24"/>
+        </w:rPr>
+      </w:pPr>
+    </w:p>
+    <w:p>
+      <w:pPr>
+        <w:rPr>
+          <w:rFonts w:ascii="Times New Roman" w:hAnsi="Times New Roman" w:cs="Times New Roman"/>
+          <w:b/>
+          <w:bCs/>
+          <w:sz w:val="24"/>
+          <w:szCs w:val="24"/>
+        </w:rPr>
+      </w:pPr>
+      <w:r>
+        <w:rPr>
+          <w:rFonts w:ascii="Times New Roman" w:hAnsi="Times New Roman" w:cs="Times New Roman"/>
+          <w:b/>
+          <w:bCs/>
+          <w:sz w:val="24"/>
+          <w:szCs w:val="24"/>
+        </w:rPr>
+        <w:t>Question 3</w:t>
+      </w:r>
+    </w:p>
+    <w:p>
+      <w:pPr>
+        <w:rPr>
+          <w:rFonts w:ascii="Times New Roman" w:hAnsi="Times New Roman" w:cs="Times New Roman"/>
+          <w:b/>
+          <w:bCs/>
+          <w:sz w:val="24"/>
+          <w:szCs w:val="24"/>
+        </w:rPr>
+      </w:pPr>
+      <w:r>
+        <w:rPr>
+          <w:rFonts w:ascii="Times New Roman" w:hAnsi="Times New Roman" w:cs="Times New Roman"/>
+          <w:b/>
+          <w:bCs/>
+          <w:sz w:val="24"/>
+          <w:szCs w:val="24"/>
+        </w:rPr>
+        <w:t>(a)</w:t>
+      </w:r>
+    </w:p>
+    <w:p>
+      <w:pPr>
+        <w:rPr>
+          <w:rFonts w:ascii="Times New Roman" w:hAnsi="Times New Roman" w:cs="Times New Roman"/>
+          <w:b/>
+          <w:bCs/>
+          <w:sz w:val="24"/>
+          <w:szCs w:val="24"/>
+        </w:rPr>
+      </w:pPr>
+      <w:r>
+        <w:rPr>
+          <w:rFonts w:ascii="Times New Roman" w:hAnsi="Times New Roman" w:cs="Times New Roman"/>
+          <w:b/>
+          <w:bCs/>
+          <w:sz w:val="24"/>
+          <w:szCs w:val="24"/>
+        </w:rPr>
+        <w:lastRenderedPageBreak/>
+        <w:drawing>
+          <wp:inline distT="0" distB="0" distL="0" distR="0" wp14:anchorId="40958480" wp14:editId="4308EE2D">
+            <wp:extent cx="5391902" cy="2553056"/>
+            <wp:effectExtent l="0" t="0" r="0" b="0"/>
+            <wp:docPr id="2" name="Picture 2"/>
+            <wp:cNvGraphicFramePr>
+              <a:graphicFrameLocks xmlns:a="http://schemas.openxmlformats.org/drawingml/2006/main" noChangeAspect="1"/>
+            </wp:cNvGraphicFramePr>
+            <a:graphic xmlns:a="http://schemas.openxmlformats.org/drawingml/2006/main">
+              <a:graphicData uri="http://schemas.openxmlformats.org/drawingml/2006/picture">
+                <pic:pic xmlns:pic="http://schemas.openxmlformats.org/drawingml/2006/picture">
+                  <pic:nvPicPr>
+                    <pic:cNvPr id="1" name=""/>
+                    <pic:cNvPicPr/>
+                  </pic:nvPicPr>
+                  <pic:blipFill>
+                    <a:blip r:embed="rId6"/>
+                    <a:stretch>
+                      <a:fillRect/>
+                    </a:stretch>
+                  </pic:blipFill>
+                  <pic:spPr>
+                    <a:xfrm>
+                      <a:off x="0" y="0"/>
+                      <a:ext cx="5391902" cy="2553056"/>
+                    </a:xfrm>
+                    <a:prstGeom prst="rect">
+                      <a:avLst/>
+                    </a:prstGeom>
+                  </pic:spPr>
+                </pic:pic>
+              </a:graphicData>
+            </a:graphic>
+          </wp:inline>
+        </w:drawing>
+      </w:r>
+    </w:p>
+    <w:p>
+      <w:pPr>
+        <w:rPr>
+          <w:rFonts w:ascii="Times New Roman" w:hAnsi="Times New Roman" w:cs="Times New Roman"/>
+          <w:b/>
+          <w:bCs/>
+          <w:sz w:val="24"/>
+          <w:szCs w:val="24"/>
+        </w:rPr>
+      </w:pPr>
+    </w:p>
+    <w:p>
+      <w:pPr>
+        <w:rPr>
+          <w:rFonts w:ascii="Times New Roman" w:hAnsi="Times New Roman" w:cs="Times New Roman"/>
+          <w:b/>
+          <w:bCs/>
+          <w:sz w:val="24"/>
+          <w:szCs w:val="24"/>
+        </w:rPr>
+      </w:pPr>
+      <w:r>
+        <w:rPr>
+          <w:rFonts w:ascii="Times New Roman" w:hAnsi="Times New Roman" w:cs="Times New Roman"/>
+          <w:b/>
+          <w:bCs/>
+          <w:sz w:val="24"/>
+          <w:szCs w:val="24"/>
+        </w:rPr>
+        <w:t>(b)</w:t>
+      </w:r>
+    </w:p>
+    <w:p>
+      <w:pPr>
+        <w:rPr>
+          <w:rFonts w:ascii="Times New Roman" w:hAnsi="Times New Roman" w:cs="Times New Roman"/>
+          <w:b/>
+          <w:bCs/>
+          <w:sz w:val="24"/>
+          <w:szCs w:val="24"/>
+        </w:rPr>
+      </w:pPr>
+    </w:p>
+    <w:p>
+      <w:pPr>
+        <w:rPr>
+          <w:rFonts w:ascii="Times New Roman" w:hAnsi="Times New Roman" w:cs="Times New Roman"/>
+          <w:b/>
+          <w:bCs/>
+          <w:sz w:val="24"/>
+          <w:szCs w:val="24"/>
+        </w:rPr>
+      </w:pPr>
+      <w:r>
+        <w:rPr>
+          <w:rFonts w:ascii="Times New Roman" w:hAnsi="Times New Roman" w:cs="Times New Roman"/>
+          <w:b/>
+          <w:bCs/>
+          <w:sz w:val="24"/>
+          <w:szCs w:val="24"/>
+        </w:rPr>
+        <w:t>(c)</w:t>
+      </w:r>
+    </w:p>
+    <w:p>
+      <w:pPr>
+        <w:rPr>
+          <w:rFonts w:ascii="Times New Roman" w:hAnsi="Times New Roman" w:cs="Times New Roman"/>
+        </w:rPr>
+      </w:pPr>
+    </w:p>
+    <w:p>
+      <w:pPr>
+        <w:rPr>
+          <w:rFonts w:ascii="Times New Roman" w:hAnsi="Times New Roman" w:cs="Times New Roman"/>
+          <w:b/>
+          <w:bCs/>
+          <w:sz w:val="24"/>
+          <w:szCs w:val="24"/>
         </w:rPr>
       </w:pPr>
     </w:p>
@@ -817,6 +1202,7 @@
   <w:style w:type="paragraph" w:default="1" w:styleId="Normal">
     <w:name w:val="Normal"/>
     <w:qFormat/>
+    <w:rsid w:val="00585422"/>
   </w:style>
   <w:style w:type="character" w:default="1" w:styleId="DefaultParagraphFont">
     <w:name w:val="Default Paragraph Font"/>

</xml_diff>

<commit_message>
assignment 2 question 2
</commit_message>
<xml_diff>
--- a/Assignments/Assignment_2/190026T_a02.docx
+++ b/Assignments/Assignment_2/190026T_a02.docx
@@ -198,91 +198,364 @@
       <w:pPr>
         <w:rPr>
           <w:rFonts w:ascii="Times New Roman" w:hAnsi="Times New Roman" w:cs="Times New Roman"/>
-          <w:b/>
-          <w:bCs/>
-          <w:sz w:val="24"/>
-          <w:szCs w:val="24"/>
-        </w:rPr>
-      </w:pPr>
-      <w:r>
-        <w:rPr>
-          <w:rFonts w:ascii="Times New Roman" w:hAnsi="Times New Roman" w:cs="Times New Roman"/>
-          <w:b/>
-          <w:bCs/>
-          <w:sz w:val="24"/>
-          <w:szCs w:val="24"/>
-        </w:rPr>
-        <w:t>(a)</w:t>
-      </w:r>
-    </w:p>
-    <w:p>
-      <w:pPr>
-        <w:rPr>
-          <w:rFonts w:ascii="Times New Roman" w:hAnsi="Times New Roman" w:cs="Times New Roman"/>
-        </w:rPr>
-      </w:pPr>
-      <w:r>
-        <w:rPr>
-          <w:rFonts w:ascii="Times New Roman" w:hAnsi="Times New Roman" w:cs="Times New Roman"/>
-        </w:rPr>
-        <w:t>Algorithm</w:t>
-      </w:r>
-    </w:p>
-    <w:p>
-      <w:pPr>
-        <w:rPr>
-          <w:rFonts w:ascii="Times New Roman" w:hAnsi="Times New Roman" w:cs="Times New Roman"/>
-          <w:b/>
-          <w:bCs/>
-          <w:sz w:val="24"/>
-          <w:szCs w:val="24"/>
-        </w:rPr>
-      </w:pPr>
-    </w:p>
-    <w:p>
-      <w:pPr>
-        <w:rPr>
-          <w:rFonts w:ascii="Times New Roman" w:hAnsi="Times New Roman" w:cs="Times New Roman"/>
-          <w:b/>
-          <w:bCs/>
-          <w:sz w:val="24"/>
-          <w:szCs w:val="24"/>
-        </w:rPr>
-      </w:pPr>
-      <w:r>
-        <w:rPr>
-          <w:rFonts w:ascii="Times New Roman" w:hAnsi="Times New Roman" w:cs="Times New Roman"/>
-          <w:b/>
-          <w:bCs/>
-          <w:sz w:val="24"/>
-          <w:szCs w:val="24"/>
-        </w:rPr>
-        <w:t>(b)</w:t>
-      </w:r>
-    </w:p>
-    <w:p>
-      <w:pPr>
-        <w:rPr>
-          <w:rFonts w:ascii="Times New Roman" w:hAnsi="Times New Roman" w:cs="Times New Roman"/>
-          <w:b/>
-          <w:bCs/>
-          <w:sz w:val="24"/>
-          <w:szCs w:val="24"/>
-        </w:rPr>
-      </w:pPr>
-      <w:r>
-        <w:rPr>
-          <w:rFonts w:ascii="Times New Roman" w:hAnsi="Times New Roman" w:cs="Times New Roman"/>
-          <w:b/>
-          <w:bCs/>
+        </w:rPr>
+      </w:pPr>
+      <w:r>
+        <w:rPr>
+          <w:rFonts w:ascii="Times New Roman" w:hAnsi="Times New Roman" w:cs="Times New Roman"/>
+          <w:sz w:val="24"/>
+          <w:szCs w:val="24"/>
+        </w:rPr>
+        <w:t>algorithm</w:t>
+      </w:r>
+    </w:p>
+    <w:p>
+      <w:pPr>
+        <w:rPr>
+          <w:rFonts w:ascii="Times New Roman" w:hAnsi="Times New Roman" w:cs="Times New Roman"/>
+        </w:rPr>
+      </w:pPr>
+      <w:r>
+        <w:rPr>
+          <w:rFonts w:ascii="Times New Roman" w:hAnsi="Times New Roman" w:cs="Times New Roman"/>
+        </w:rPr>
+        <w:t>Choosing parameters:</w:t>
+      </w:r>
+    </w:p>
+    <w:p>
+      <w:pPr>
+        <w:rPr>
+          <w:rFonts w:ascii="Times New Roman" w:eastAsiaTheme="minorEastAsia" w:hAnsi="Times New Roman" w:cs="Times New Roman"/>
+        </w:rPr>
+      </w:pPr>
+      <w:r>
+        <w:rPr>
+          <w:rFonts w:ascii="Times New Roman" w:hAnsi="Times New Roman" w:cs="Times New Roman"/>
+        </w:rPr>
+        <w:tab/>
+      </w:r>
+      <m:oMath>
+        <m:r>
+          <w:rPr>
+            <w:rFonts w:ascii="Cambria Math" w:hAnsi="Cambria Math" w:cs="Times New Roman"/>
+          </w:rPr>
+          <m:t>s=3</m:t>
+        </m:r>
+        <m:r>
+          <w:rPr>
+            <w:rFonts w:ascii="Cambria Math" w:eastAsiaTheme="minorEastAsia" w:hAnsi="Cambria Math" w:cs="Times New Roman"/>
+          </w:rPr>
+          <m:t xml:space="preserve">  </m:t>
+        </m:r>
+        <m:r>
+          <w:rPr>
+            <w:rFonts w:ascii="Cambria Math" w:eastAsiaTheme="minorEastAsia" w:hAnsi="Cambria Math" w:cs="Times New Roman"/>
+          </w:rPr>
+          <m:t>(minimum number points needed to fit the circle)</m:t>
+        </m:r>
+      </m:oMath>
+    </w:p>
+    <w:p>
+      <w:pPr>
+        <w:rPr>
+          <w:rFonts w:ascii="Times New Roman" w:eastAsiaTheme="minorEastAsia" w:hAnsi="Times New Roman" w:cs="Times New Roman"/>
+        </w:rPr>
+      </w:pPr>
+      <w:r>
+        <w:rPr>
+          <w:rFonts w:ascii="Times New Roman" w:eastAsiaTheme="minorEastAsia" w:hAnsi="Times New Roman" w:cs="Times New Roman"/>
+        </w:rPr>
+        <w:tab/>
+      </w:r>
+      <m:oMath>
+        <m:r>
+          <w:rPr>
+            <w:rFonts w:ascii="Cambria Math" w:eastAsiaTheme="minorEastAsia" w:hAnsi="Cambria Math" w:cs="Times New Roman"/>
+          </w:rPr>
+          <m:t>p=0.99 (at least one random sample is free from outliers)</m:t>
+        </m:r>
+      </m:oMath>
+    </w:p>
+    <w:p>
+      <w:pPr>
+        <w:ind w:firstLine="720"/>
+        <w:rPr>
+          <w:rFonts w:ascii="Times New Roman" w:eastAsiaTheme="minorEastAsia" w:hAnsi="Times New Roman" w:cs="Times New Roman"/>
+        </w:rPr>
+      </w:pPr>
+      <m:oMath>
+        <m:r>
+          <w:rPr>
+            <w:rFonts w:ascii="Cambria Math" w:eastAsiaTheme="minorEastAsia" w:hAnsi="Cambria Math" w:cs="Times New Roman"/>
+          </w:rPr>
+          <m:t>e=0.5</m:t>
+        </m:r>
+        <m:r>
+          <w:rPr>
+            <w:rFonts w:ascii="Cambria Math" w:eastAsiaTheme="minorEastAsia" w:hAnsi="Cambria Math" w:cs="Times New Roman"/>
+          </w:rPr>
+          <m:t xml:space="preserve"> (outlier ratio (50 circle points, 50 line points))</m:t>
+        </m:r>
+      </m:oMath>
+      <w:r>
+        <w:rPr>
+          <w:rFonts w:ascii="Times New Roman" w:eastAsiaTheme="minorEastAsia" w:hAnsi="Times New Roman" w:cs="Times New Roman"/>
+        </w:rPr>
+        <w:t xml:space="preserve"> </w:t>
+      </w:r>
+    </w:p>
+    <w:p>
+      <w:pPr>
+        <w:rPr>
+          <w:rFonts w:ascii="Times New Roman" w:eastAsiaTheme="minorEastAsia" w:hAnsi="Times New Roman" w:cs="Times New Roman"/>
+        </w:rPr>
+      </w:pPr>
+      <w:r>
+        <w:rPr>
+          <w:rFonts w:ascii="Times New Roman" w:hAnsi="Times New Roman" w:cs="Times New Roman"/>
+        </w:rPr>
+        <w:tab/>
+      </w:r>
+      <m:oMath>
+        <m:r>
+          <w:rPr>
+            <w:rFonts w:ascii="Cambria Math" w:hAnsi="Cambria Math" w:cs="Times New Roman"/>
+          </w:rPr>
+          <m:t>N=</m:t>
+        </m:r>
+        <m:func>
+          <m:funcPr>
+            <m:ctrlPr>
+              <w:rPr>
+                <w:rFonts w:ascii="Cambria Math" w:hAnsi="Cambria Math" w:cs="Times New Roman"/>
+                <w:i/>
+              </w:rPr>
+            </m:ctrlPr>
+          </m:funcPr>
+          <m:fName>
+            <m:r>
+              <m:rPr>
+                <m:sty m:val="p"/>
+              </m:rPr>
+              <w:rPr>
+                <w:rFonts w:ascii="Cambria Math" w:hAnsi="Cambria Math" w:cs="Times New Roman"/>
+              </w:rPr>
+              <m:t>log</m:t>
+            </m:r>
+          </m:fName>
+          <m:e>
+            <m:f>
+              <m:fPr>
+                <m:ctrlPr>
+                  <w:rPr>
+                    <w:rFonts w:ascii="Cambria Math" w:hAnsi="Cambria Math" w:cs="Times New Roman"/>
+                    <w:i/>
+                  </w:rPr>
+                </m:ctrlPr>
+              </m:fPr>
+              <m:num>
+                <m:r>
+                  <w:rPr>
+                    <w:rFonts w:ascii="Cambria Math" w:hAnsi="Cambria Math" w:cs="Times New Roman"/>
+                  </w:rPr>
+                  <m:t>1-p</m:t>
+                </m:r>
+              </m:num>
+              <m:den>
+                <m:func>
+                  <m:funcPr>
+                    <m:ctrlPr>
+                      <w:rPr>
+                        <w:rFonts w:ascii="Cambria Math" w:hAnsi="Cambria Math" w:cs="Times New Roman"/>
+                        <w:i/>
+                      </w:rPr>
+                    </m:ctrlPr>
+                  </m:funcPr>
+                  <m:fName>
+                    <m:r>
+                      <m:rPr>
+                        <m:sty m:val="p"/>
+                      </m:rPr>
+                      <w:rPr>
+                        <w:rFonts w:ascii="Cambria Math" w:hAnsi="Cambria Math" w:cs="Times New Roman"/>
+                      </w:rPr>
+                      <m:t>log</m:t>
+                    </m:r>
+                  </m:fName>
+                  <m:e>
+                    <m:d>
+                      <m:dPr>
+                        <m:ctrlPr>
+                          <w:rPr>
+                            <w:rFonts w:ascii="Cambria Math" w:hAnsi="Cambria Math" w:cs="Times New Roman"/>
+                            <w:i/>
+                          </w:rPr>
+                        </m:ctrlPr>
+                      </m:dPr>
+                      <m:e>
+                        <m:r>
+                          <w:rPr>
+                            <w:rFonts w:ascii="Cambria Math" w:hAnsi="Cambria Math" w:cs="Times New Roman"/>
+                          </w:rPr>
+                          <m:t>1 -</m:t>
+                        </m:r>
+                        <m:sSup>
+                          <m:sSupPr>
+                            <m:ctrlPr>
+                              <w:rPr>
+                                <w:rFonts w:ascii="Cambria Math" w:hAnsi="Cambria Math" w:cs="Times New Roman"/>
+                                <w:i/>
+                              </w:rPr>
+                            </m:ctrlPr>
+                          </m:sSupPr>
+                          <m:e>
+                            <m:d>
+                              <m:dPr>
+                                <m:ctrlPr>
+                                  <w:rPr>
+                                    <w:rFonts w:ascii="Cambria Math" w:hAnsi="Cambria Math" w:cs="Times New Roman"/>
+                                    <w:i/>
+                                  </w:rPr>
+                                </m:ctrlPr>
+                              </m:dPr>
+                              <m:e>
+                                <m:r>
+                                  <w:rPr>
+                                    <w:rFonts w:ascii="Cambria Math" w:hAnsi="Cambria Math" w:cs="Times New Roman"/>
+                                  </w:rPr>
+                                  <m:t>1-e</m:t>
+                                </m:r>
+                              </m:e>
+                            </m:d>
+                          </m:e>
+                          <m:sup>
+                            <m:r>
+                              <w:rPr>
+                                <w:rFonts w:ascii="Cambria Math" w:hAnsi="Cambria Math" w:cs="Times New Roman"/>
+                              </w:rPr>
+                              <m:t>s</m:t>
+                            </m:r>
+                          </m:sup>
+                        </m:sSup>
+                        <m:r>
+                          <w:rPr>
+                            <w:rFonts w:ascii="Cambria Math" w:hAnsi="Cambria Math" w:cs="Times New Roman"/>
+                          </w:rPr>
+                          <m:t xml:space="preserve"> </m:t>
+                        </m:r>
+                      </m:e>
+                    </m:d>
+                  </m:e>
+                </m:func>
+              </m:den>
+            </m:f>
+            <m:r>
+              <w:rPr>
+                <w:rFonts w:ascii="Cambria Math" w:hAnsi="Cambria Math" w:cs="Times New Roman"/>
+              </w:rPr>
+              <m:t xml:space="preserve"> ≅35</m:t>
+            </m:r>
+          </m:e>
+        </m:func>
+      </m:oMath>
+      <w:r>
+        <w:rPr>
+          <w:rFonts w:ascii="Times New Roman" w:eastAsiaTheme="minorEastAsia" w:hAnsi="Times New Roman" w:cs="Times New Roman"/>
+        </w:rPr>
+        <w:t xml:space="preserve"> </w:t>
+      </w:r>
+    </w:p>
+    <w:p>
+      <w:pPr>
+        <w:rPr>
+          <w:rFonts w:ascii="Times New Roman" w:eastAsiaTheme="minorEastAsia" w:hAnsi="Times New Roman" w:cs="Times New Roman"/>
+        </w:rPr>
+      </w:pPr>
+      <w:r>
+        <w:rPr>
+          <w:rFonts w:ascii="Times New Roman" w:eastAsiaTheme="minorEastAsia" w:hAnsi="Times New Roman" w:cs="Times New Roman"/>
+        </w:rPr>
+        <w:tab/>
+      </w:r>
+      <m:oMath>
+        <m:r>
+          <w:rPr>
+            <w:rFonts w:ascii="Cambria Math" w:eastAsiaTheme="minorEastAsia" w:hAnsi="Cambria Math" w:cs="Times New Roman"/>
+          </w:rPr>
+          <m:t>d=50 (consensus set size (expexted inlier ratio=0.5))</m:t>
+        </m:r>
+      </m:oMath>
+    </w:p>
+    <w:p>
+      <w:pPr>
+        <w:rPr>
+          <w:rFonts w:ascii="Times New Roman" w:hAnsi="Times New Roman" w:cs="Times New Roman"/>
+        </w:rPr>
+      </w:pPr>
+      <w:r>
+        <w:rPr>
+          <w:rFonts w:ascii="Times New Roman" w:eastAsiaTheme="minorEastAsia" w:hAnsi="Times New Roman" w:cs="Times New Roman"/>
+        </w:rPr>
+        <w:tab/>
+      </w:r>
+      <m:oMath>
+        <m:r>
+          <w:rPr>
+            <w:rFonts w:ascii="Cambria Math" w:eastAsiaTheme="minorEastAsia" w:hAnsi="Cambria Math" w:cs="Times New Roman"/>
+          </w:rPr>
+          <m:t>t= 0.2*radius (distance threshold for inliers)</m:t>
+        </m:r>
+      </m:oMath>
+    </w:p>
+    <w:p>
+      <w:pPr>
+        <w:rPr>
+          <w:rFonts w:ascii="Times New Roman" w:hAnsi="Times New Roman" w:cs="Times New Roman"/>
+        </w:rPr>
+      </w:pPr>
+      <w:r>
+        <w:rPr>
+          <w:rFonts w:ascii="Times New Roman" w:hAnsi="Times New Roman" w:cs="Times New Roman"/>
+        </w:rPr>
+        <w:t>F</w:t>
+      </w:r>
+      <w:r>
+        <w:rPr>
+          <w:rFonts w:ascii="Times New Roman" w:hAnsi="Times New Roman" w:cs="Times New Roman"/>
+        </w:rPr>
+        <w:t>unctions</w:t>
+      </w:r>
+      <w:r>
+        <w:rPr>
+          <w:rFonts w:ascii="Times New Roman" w:hAnsi="Times New Roman" w:cs="Times New Roman"/>
+        </w:rPr>
+        <w:t>:</w:t>
+      </w:r>
+    </w:p>
+    <w:p>
+      <w:pPr>
+        <w:rPr>
+          <w:rFonts w:ascii="Times New Roman" w:hAnsi="Times New Roman" w:cs="Times New Roman"/>
+          <w:b/>
+          <w:bCs/>
+          <w:sz w:val="24"/>
+          <w:szCs w:val="24"/>
+        </w:rPr>
+      </w:pPr>
+      <w:r>
+        <w:rPr>
+          <w:rFonts w:ascii="Times New Roman" w:hAnsi="Times New Roman" w:cs="Times New Roman"/>
+          <w:b/>
+          <w:bCs/>
+          <w:noProof/>
           <w:sz w:val="24"/>
           <w:szCs w:val="24"/>
         </w:rPr>
         <w:lastRenderedPageBreak/>
         <w:drawing>
-          <wp:inline distT="0" distB="0" distL="0" distR="0" wp14:anchorId="45C5842A" wp14:editId="456C1760">
-            <wp:extent cx="5534797" cy="5410955"/>
-            <wp:effectExtent l="0" t="0" r="8890" b="0"/>
+          <wp:inline distT="0" distB="0" distL="0" distR="0" wp14:anchorId="45C5842A" wp14:editId="791BD32B">
+            <wp:extent cx="4724400" cy="4618691"/>
+            <wp:effectExtent l="0" t="0" r="0" b="0"/>
             <wp:docPr id="1" name="Picture 1"/>
             <wp:cNvGraphicFramePr>
               <a:graphicFrameLocks xmlns:a="http://schemas.openxmlformats.org/drawingml/2006/main" noChangeAspect="1"/>
@@ -303,7 +576,7 @@
                   <pic:spPr>
                     <a:xfrm>
                       <a:off x="0" y="0"/>
-                      <a:ext cx="5534797" cy="5410955"/>
+                      <a:ext cx="4724580" cy="4618867"/>
                     </a:xfrm>
                     <a:prstGeom prst="rect">
                       <a:avLst/>
@@ -337,6 +610,17 @@
           <w:szCs w:val="24"/>
         </w:rPr>
       </w:pPr>
+    </w:p>
+    <w:p>
+      <w:pPr>
+        <w:rPr>
+          <w:rFonts w:ascii="Times New Roman" w:hAnsi="Times New Roman" w:cs="Times New Roman"/>
+          <w:b/>
+          <w:bCs/>
+          <w:sz w:val="24"/>
+          <w:szCs w:val="24"/>
+        </w:rPr>
+      </w:pPr>
       <w:r>
         <w:rPr>
           <w:rFonts w:ascii="Times New Roman" w:hAnsi="Times New Roman" w:cs="Times New Roman"/>
@@ -358,36 +642,81 @@
           <w:szCs w:val="24"/>
         </w:rPr>
       </w:pPr>
-    </w:p>
-    <w:p>
-      <w:pPr>
-        <w:rPr>
-          <w:rFonts w:ascii="Times New Roman" w:hAnsi="Times New Roman" w:cs="Times New Roman"/>
-          <w:b/>
-          <w:bCs/>
-          <w:sz w:val="24"/>
-          <w:szCs w:val="24"/>
-        </w:rPr>
-      </w:pPr>
-    </w:p>
-    <w:p>
-      <w:pPr>
-        <w:rPr>
-          <w:rFonts w:ascii="Times New Roman" w:hAnsi="Times New Roman" w:cs="Times New Roman"/>
-          <w:b/>
-          <w:bCs/>
-          <w:sz w:val="24"/>
-          <w:szCs w:val="24"/>
-        </w:rPr>
-      </w:pPr>
-      <w:r>
-        <w:rPr>
-          <w:rFonts w:ascii="Times New Roman" w:hAnsi="Times New Roman" w:cs="Times New Roman"/>
-          <w:b/>
-          <w:bCs/>
-          <w:sz w:val="24"/>
-          <w:szCs w:val="24"/>
-        </w:rPr>
+      <w:r>
+        <w:rPr>
+          <w:rFonts w:ascii="Times New Roman" w:hAnsi="Times New Roman" w:cs="Times New Roman"/>
+          <w:b/>
+          <w:bCs/>
+          <w:sz w:val="24"/>
+          <w:szCs w:val="24"/>
+        </w:rPr>
+        <w:drawing>
+          <wp:inline distT="0" distB="0" distL="0" distR="0" wp14:anchorId="249AEED1" wp14:editId="6C642258">
+            <wp:extent cx="5943600" cy="2257425"/>
+            <wp:effectExtent l="0" t="0" r="0" b="9525"/>
+            <wp:docPr id="3" name="Picture 3"/>
+            <wp:cNvGraphicFramePr>
+              <a:graphicFrameLocks xmlns:a="http://schemas.openxmlformats.org/drawingml/2006/main" noChangeAspect="1"/>
+            </wp:cNvGraphicFramePr>
+            <a:graphic xmlns:a="http://schemas.openxmlformats.org/drawingml/2006/main">
+              <a:graphicData uri="http://schemas.openxmlformats.org/drawingml/2006/picture">
+                <pic:pic xmlns:pic="http://schemas.openxmlformats.org/drawingml/2006/picture">
+                  <pic:nvPicPr>
+                    <pic:cNvPr id="1" name=""/>
+                    <pic:cNvPicPr/>
+                  </pic:nvPicPr>
+                  <pic:blipFill>
+                    <a:blip r:embed="rId6"/>
+                    <a:stretch>
+                      <a:fillRect/>
+                    </a:stretch>
+                  </pic:blipFill>
+                  <pic:spPr>
+                    <a:xfrm>
+                      <a:off x="0" y="0"/>
+                      <a:ext cx="5943600" cy="2257425"/>
+                    </a:xfrm>
+                    <a:prstGeom prst="rect">
+                      <a:avLst/>
+                    </a:prstGeom>
+                  </pic:spPr>
+                </pic:pic>
+              </a:graphicData>
+            </a:graphic>
+          </wp:inline>
+        </w:drawing>
+      </w:r>
+    </w:p>
+    <w:p>
+      <w:pPr>
+        <w:rPr>
+          <w:rFonts w:ascii="Times New Roman" w:hAnsi="Times New Roman" w:cs="Times New Roman"/>
+          <w:b/>
+          <w:bCs/>
+          <w:sz w:val="24"/>
+          <w:szCs w:val="24"/>
+        </w:rPr>
+      </w:pPr>
+    </w:p>
+    <w:p>
+      <w:pPr>
+        <w:rPr>
+          <w:rFonts w:ascii="Times New Roman" w:hAnsi="Times New Roman" w:cs="Times New Roman"/>
+          <w:b/>
+          <w:bCs/>
+          <w:sz w:val="24"/>
+          <w:szCs w:val="24"/>
+        </w:rPr>
+      </w:pPr>
+      <w:r>
+        <w:rPr>
+          <w:rFonts w:ascii="Times New Roman" w:hAnsi="Times New Roman" w:cs="Times New Roman"/>
+          <w:b/>
+          <w:bCs/>
+          <w:sz w:val="24"/>
+          <w:szCs w:val="24"/>
+        </w:rPr>
+        <w:lastRenderedPageBreak/>
         <w:t>Question 3</w:t>
       </w:r>
     </w:p>
@@ -427,10 +756,10 @@
           <w:rFonts w:ascii="Times New Roman" w:hAnsi="Times New Roman" w:cs="Times New Roman"/>
           <w:b/>
           <w:bCs/>
-          <w:sz w:val="24"/>
-          <w:szCs w:val="24"/>
-        </w:rPr>
-        <w:lastRenderedPageBreak/>
+          <w:noProof/>
+          <w:sz w:val="24"/>
+          <w:szCs w:val="24"/>
+        </w:rPr>
         <w:drawing>
           <wp:inline distT="0" distB="0" distL="0" distR="0" wp14:anchorId="40958480" wp14:editId="4308EE2D">
             <wp:extent cx="5391902" cy="2553056"/>
@@ -447,7 +776,7 @@
                     <pic:cNvPicPr/>
                   </pic:nvPicPr>
                   <pic:blipFill>
-                    <a:blip r:embed="rId6"/>
+                    <a:blip r:embed="rId7"/>
                     <a:stretch>
                       <a:fillRect/>
                     </a:stretch>
@@ -1242,6 +1571,16 @@
       <w:contextualSpacing/>
     </w:pPr>
   </w:style>
+  <w:style w:type="character" w:styleId="PlaceholderText">
+    <w:name w:val="Placeholder Text"/>
+    <w:basedOn w:val="DefaultParagraphFont"/>
+    <w:uiPriority w:val="99"/>
+    <w:semiHidden/>
+    <w:rsid w:val="00BB4509"/>
+    <w:rPr>
+      <w:color w:val="808080"/>
+    </w:rPr>
+  </w:style>
 </w:styles>
 </file>
 

</xml_diff>

<commit_message>
Assignment 2 question 3
</commit_message>
<xml_diff>
--- a/Assignments/Assignment_2/190026T_a02.docx
+++ b/Assignments/Assignment_2/190026T_a02.docx
@@ -198,28 +198,51 @@
       <w:pPr>
         <w:rPr>
           <w:rFonts w:ascii="Times New Roman" w:hAnsi="Times New Roman" w:cs="Times New Roman"/>
-        </w:rPr>
-      </w:pPr>
-      <w:r>
-        <w:rPr>
-          <w:rFonts w:ascii="Times New Roman" w:hAnsi="Times New Roman" w:cs="Times New Roman"/>
-          <w:sz w:val="24"/>
-          <w:szCs w:val="24"/>
-        </w:rPr>
-        <w:t>algorithm</w:t>
-      </w:r>
-    </w:p>
-    <w:p>
-      <w:pPr>
-        <w:rPr>
-          <w:rFonts w:ascii="Times New Roman" w:hAnsi="Times New Roman" w:cs="Times New Roman"/>
-        </w:rPr>
-      </w:pPr>
-      <w:r>
-        <w:rPr>
-          <w:rFonts w:ascii="Times New Roman" w:hAnsi="Times New Roman" w:cs="Times New Roman"/>
-        </w:rPr>
-        <w:t>Choosing parameters:</w:t>
+          <w:u w:val="single"/>
+        </w:rPr>
+      </w:pPr>
+      <w:r>
+        <w:rPr>
+          <w:rFonts w:ascii="Times New Roman" w:hAnsi="Times New Roman" w:cs="Times New Roman"/>
+          <w:u w:val="single"/>
+        </w:rPr>
+        <w:t>A</w:t>
+      </w:r>
+      <w:r>
+        <w:rPr>
+          <w:rFonts w:ascii="Times New Roman" w:hAnsi="Times New Roman" w:cs="Times New Roman"/>
+          <w:u w:val="single"/>
+        </w:rPr>
+        <w:t>lgorithm</w:t>
+      </w:r>
+    </w:p>
+    <w:p>
+      <w:pPr>
+        <w:rPr>
+          <w:rFonts w:ascii="Times New Roman" w:hAnsi="Times New Roman" w:cs="Times New Roman"/>
+        </w:rPr>
+      </w:pPr>
+      <w:r>
+        <w:rPr>
+          <w:rFonts w:ascii="Times New Roman" w:hAnsi="Times New Roman" w:cs="Times New Roman"/>
+        </w:rPr>
+        <w:tab/>
+        <w:t>In addition to RANSAC algorithm, a new condition was passed to eliminate the bigger circles caused by points in the straight line.</w:t>
+      </w:r>
+    </w:p>
+    <w:p>
+      <w:pPr>
+        <w:rPr>
+          <w:rFonts w:ascii="Times New Roman" w:hAnsi="Times New Roman" w:cs="Times New Roman"/>
+          <w:u w:val="single"/>
+        </w:rPr>
+      </w:pPr>
+      <w:r>
+        <w:rPr>
+          <w:rFonts w:ascii="Times New Roman" w:hAnsi="Times New Roman" w:cs="Times New Roman"/>
+          <w:u w:val="single"/>
+        </w:rPr>
+        <w:t>Choosing parameters</w:t>
       </w:r>
     </w:p>
     <w:p>
@@ -245,13 +268,7 @@
           <w:rPr>
             <w:rFonts w:ascii="Cambria Math" w:eastAsiaTheme="minorEastAsia" w:hAnsi="Cambria Math" w:cs="Times New Roman"/>
           </w:rPr>
-          <m:t xml:space="preserve">  </m:t>
-        </m:r>
-        <m:r>
-          <w:rPr>
-            <w:rFonts w:ascii="Cambria Math" w:eastAsiaTheme="minorEastAsia" w:hAnsi="Cambria Math" w:cs="Times New Roman"/>
-          </w:rPr>
-          <m:t>(minimum number points needed to fit the circle)</m:t>
+          <m:t xml:space="preserve">  (minimum number points needed to fit the circle)</m:t>
         </m:r>
       </m:oMath>
     </w:p>
@@ -288,13 +305,7 @@
           <w:rPr>
             <w:rFonts w:ascii="Cambria Math" w:eastAsiaTheme="minorEastAsia" w:hAnsi="Cambria Math" w:cs="Times New Roman"/>
           </w:rPr>
-          <m:t>e=0.5</m:t>
-        </m:r>
-        <m:r>
-          <w:rPr>
-            <w:rFonts w:ascii="Cambria Math" w:eastAsiaTheme="minorEastAsia" w:hAnsi="Cambria Math" w:cs="Times New Roman"/>
-          </w:rPr>
-          <m:t xml:space="preserve"> (outlier ratio (50 circle points, 50 line points))</m:t>
+          <m:t>e=0.5 (outlier ratio (50 circle points, 50 line points))</m:t>
         </m:r>
       </m:oMath>
       <w:r>
@@ -464,6 +475,12 @@
         </w:rPr>
         <w:t xml:space="preserve"> </w:t>
       </w:r>
+      <w:r>
+        <w:rPr>
+          <w:rFonts w:ascii="Times New Roman" w:eastAsiaTheme="minorEastAsia" w:hAnsi="Times New Roman" w:cs="Times New Roman"/>
+        </w:rPr>
+        <w:t>(Number of iterations)</w:t>
+      </w:r>
     </w:p>
     <w:p>
       <w:pPr>
@@ -511,29 +528,114 @@
       <w:pPr>
         <w:rPr>
           <w:rFonts w:ascii="Times New Roman" w:hAnsi="Times New Roman" w:cs="Times New Roman"/>
-        </w:rPr>
-      </w:pPr>
-      <w:r>
-        <w:rPr>
-          <w:rFonts w:ascii="Times New Roman" w:hAnsi="Times New Roman" w:cs="Times New Roman"/>
+          <w:u w:val="single"/>
+        </w:rPr>
+      </w:pPr>
+      <w:r>
+        <w:rPr>
+          <w:rFonts w:ascii="Times New Roman" w:hAnsi="Times New Roman" w:cs="Times New Roman"/>
+          <w:u w:val="single"/>
         </w:rPr>
         <w:t>F</w:t>
       </w:r>
       <w:r>
         <w:rPr>
           <w:rFonts w:ascii="Times New Roman" w:hAnsi="Times New Roman" w:cs="Times New Roman"/>
+          <w:u w:val="single"/>
         </w:rPr>
         <w:t>unctions</w:t>
       </w:r>
-      <w:r>
-        <w:rPr>
-          <w:rFonts w:ascii="Times New Roman" w:hAnsi="Times New Roman" w:cs="Times New Roman"/>
-        </w:rPr>
-        <w:t>:</w:t>
-      </w:r>
-    </w:p>
-    <w:p>
-      <w:pPr>
+    </w:p>
+    <w:bookmarkStart w:id="1" w:name="_MON_1712470988"/>
+    <w:bookmarkEnd w:id="1"/>
+    <w:p>
+      <w:pPr>
+        <w:jc w:val="center"/>
+        <w:rPr>
+          <w:rFonts w:ascii="Times New Roman" w:hAnsi="Times New Roman" w:cs="Times New Roman"/>
+          <w:u w:val="single"/>
+        </w:rPr>
+      </w:pPr>
+      <w:r>
+        <w:rPr>
+          <w:rFonts w:ascii="Times New Roman" w:hAnsi="Times New Roman" w:cs="Times New Roman"/>
+          <w:u w:val="single"/>
+        </w:rPr>
+        <w:object w:dxaOrig="9360" w:dyaOrig="5250" w14:anchorId="606E950D">
+          <v:shapetype id="_x0000_t75" coordsize="21600,21600" o:spt="75" o:preferrelative="t" path="m@4@5l@4@11@9@11@9@5xe" filled="f" stroked="f">
+            <v:stroke joinstyle="miter"/>
+            <v:formulas>
+              <v:f eqn="if lineDrawn pixelLineWidth 0"/>
+              <v:f eqn="sum @0 1 0"/>
+              <v:f eqn="sum 0 0 @1"/>
+              <v:f eqn="prod @2 1 2"/>
+              <v:f eqn="prod @3 21600 pixelWidth"/>
+              <v:f eqn="prod @3 21600 pixelHeight"/>
+              <v:f eqn="sum @0 0 1"/>
+              <v:f eqn="prod @6 1 2"/>
+              <v:f eqn="prod @7 21600 pixelWidth"/>
+              <v:f eqn="sum @8 21600 0"/>
+              <v:f eqn="prod @7 21600 pixelHeight"/>
+              <v:f eqn="sum @10 21600 0"/>
+            </v:formulas>
+            <v:path o:extrusionok="f" gradientshapeok="t" o:connecttype="rect"/>
+            <o:lock v:ext="edit" aspectratio="t"/>
+          </v:shapetype>
+          <v:shape id="_x0000_i1025" type="#_x0000_t75" style="width:420pt;height:215.25pt" o:ole="">
+            <v:imagedata r:id="rId5" o:title="" cropbottom="5805f"/>
+          </v:shape>
+          <o:OLEObject Type="Embed" ProgID="Word.OpenDocumentText.12" ShapeID="_x0000_i1025" DrawAspect="Content" ObjectID="_1712948403" r:id="rId6"/>
+        </w:object>
+      </w:r>
+    </w:p>
+    <w:bookmarkStart w:id="2" w:name="_MON_1712471131"/>
+    <w:bookmarkEnd w:id="2"/>
+    <w:p>
+      <w:pPr>
+        <w:jc w:val="center"/>
+        <w:rPr>
+          <w:rFonts w:ascii="Times New Roman" w:hAnsi="Times New Roman" w:cs="Times New Roman"/>
+          <w:u w:val="single"/>
+        </w:rPr>
+      </w:pPr>
+      <w:r>
+        <w:rPr>
+          <w:rFonts w:ascii="Times New Roman" w:hAnsi="Times New Roman" w:cs="Times New Roman"/>
+          <w:u w:val="single"/>
+        </w:rPr>
+        <w:object w:dxaOrig="9360" w:dyaOrig="7410" w14:anchorId="57971004">
+          <v:shape id="_x0000_i1026" type="#_x0000_t75" style="width:414pt;height:307.5pt" o:ole="">
+            <v:imagedata r:id="rId7" o:title="" cropbottom="4113f"/>
+          </v:shape>
+          <o:OLEObject Type="Embed" ProgID="Word.OpenDocumentText.12" ShapeID="_x0000_i1026" DrawAspect="Content" ObjectID="_1712948404" r:id="rId8"/>
+        </w:object>
+      </w:r>
+    </w:p>
+    <w:p>
+      <w:pPr>
+        <w:rPr>
+          <w:rFonts w:ascii="Times New Roman" w:hAnsi="Times New Roman" w:cs="Times New Roman"/>
+          <w:u w:val="single"/>
+        </w:rPr>
+      </w:pPr>
+    </w:p>
+    <w:p>
+      <w:pPr>
+        <w:rPr>
+          <w:rFonts w:ascii="Times New Roman" w:hAnsi="Times New Roman" w:cs="Times New Roman"/>
+        </w:rPr>
+      </w:pPr>
+      <w:r>
+        <w:rPr>
+          <w:rFonts w:ascii="Times New Roman" w:hAnsi="Times New Roman" w:cs="Times New Roman"/>
+          <w:u w:val="single"/>
+        </w:rPr>
+        <w:t>Results</w:t>
+      </w:r>
+    </w:p>
+    <w:p>
+      <w:pPr>
+        <w:jc w:val="center"/>
         <w:rPr>
           <w:rFonts w:ascii="Times New Roman" w:hAnsi="Times New Roman" w:cs="Times New Roman"/>
           <w:b/>
@@ -551,11 +653,10 @@
           <w:sz w:val="24"/>
           <w:szCs w:val="24"/>
         </w:rPr>
-        <w:lastRenderedPageBreak/>
         <w:drawing>
-          <wp:inline distT="0" distB="0" distL="0" distR="0" wp14:anchorId="45C5842A" wp14:editId="791BD32B">
-            <wp:extent cx="4724400" cy="4618691"/>
-            <wp:effectExtent l="0" t="0" r="0" b="0"/>
+          <wp:inline distT="0" distB="0" distL="0" distR="0" wp14:anchorId="45C5842A" wp14:editId="11E0954D">
+            <wp:extent cx="3695700" cy="3613007"/>
+            <wp:effectExtent l="0" t="0" r="1905" b="0"/>
             <wp:docPr id="1" name="Picture 1"/>
             <wp:cNvGraphicFramePr>
               <a:graphicFrameLocks xmlns:a="http://schemas.openxmlformats.org/drawingml/2006/main" noChangeAspect="1"/>
@@ -568,7 +669,7 @@
                     <pic:cNvPicPr/>
                   </pic:nvPicPr>
                   <pic:blipFill>
-                    <a:blip r:embed="rId5"/>
+                    <a:blip r:embed="rId9"/>
                     <a:stretch>
                       <a:fillRect/>
                     </a:stretch>
@@ -576,7 +677,7 @@
                   <pic:spPr>
                     <a:xfrm>
                       <a:off x="0" y="0"/>
-                      <a:ext cx="4724580" cy="4618867"/>
+                      <a:ext cx="3695700" cy="3613007"/>
                     </a:xfrm>
                     <a:prstGeom prst="rect">
                       <a:avLst/>
@@ -599,9 +700,7 @@
           <w:szCs w:val="24"/>
         </w:rPr>
       </w:pPr>
-    </w:p>
-    <w:p>
-      <w:pPr>
+      <w:r>
         <w:rPr>
           <w:rFonts w:ascii="Times New Roman" w:hAnsi="Times New Roman" w:cs="Times New Roman"/>
           <w:b/>
@@ -609,10 +708,72 @@
           <w:sz w:val="24"/>
           <w:szCs w:val="24"/>
         </w:rPr>
-      </w:pPr>
-    </w:p>
-    <w:p>
-      <w:pPr>
+        <w:lastRenderedPageBreak/>
+        <w:t>Question 2</w:t>
+      </w:r>
+    </w:p>
+    <w:p>
+      <w:pPr>
+        <w:rPr>
+          <w:rFonts w:ascii="Times New Roman" w:hAnsi="Times New Roman" w:cs="Times New Roman"/>
+          <w:u w:val="single"/>
+        </w:rPr>
+      </w:pPr>
+      <w:r>
+        <w:rPr>
+          <w:rFonts w:ascii="Times New Roman" w:hAnsi="Times New Roman" w:cs="Times New Roman"/>
+          <w:u w:val="single"/>
+        </w:rPr>
+        <w:t>Functions</w:t>
+      </w:r>
+    </w:p>
+    <w:bookmarkStart w:id="3" w:name="_MON_1712472046"/>
+    <w:bookmarkEnd w:id="3"/>
+    <w:p>
+      <w:pPr>
+        <w:jc w:val="center"/>
+        <w:rPr>
+          <w:rFonts w:ascii="Times New Roman" w:hAnsi="Times New Roman" w:cs="Times New Roman"/>
+        </w:rPr>
+      </w:pPr>
+      <w:r>
+        <w:rPr>
+          <w:rFonts w:ascii="Times New Roman" w:hAnsi="Times New Roman" w:cs="Times New Roman"/>
+        </w:rPr>
+        <w:object w:dxaOrig="9360" w:dyaOrig="2850" w14:anchorId="37565B6C">
+          <v:shape id="_x0000_i1027" type="#_x0000_t75" style="width:468pt;height:120pt" o:ole="">
+            <v:imagedata r:id="rId10" o:title="" cropbottom="10348f"/>
+          </v:shape>
+          <o:OLEObject Type="Embed" ProgID="Word.OpenDocumentText.12" ShapeID="_x0000_i1027" DrawAspect="Content" ObjectID="_1712948405" r:id="rId11"/>
+        </w:object>
+      </w:r>
+    </w:p>
+    <w:p>
+      <w:pPr>
+        <w:jc w:val="center"/>
+        <w:rPr>
+          <w:rFonts w:ascii="Times New Roman" w:hAnsi="Times New Roman" w:cs="Times New Roman"/>
+        </w:rPr>
+      </w:pPr>
+    </w:p>
+    <w:p>
+      <w:pPr>
+        <w:rPr>
+          <w:rFonts w:ascii="Times New Roman" w:hAnsi="Times New Roman" w:cs="Times New Roman"/>
+          <w:u w:val="single"/>
+        </w:rPr>
+      </w:pPr>
+      <w:r>
+        <w:rPr>
+          <w:rFonts w:ascii="Times New Roman" w:hAnsi="Times New Roman" w:cs="Times New Roman"/>
+          <w:u w:val="single"/>
+        </w:rPr>
+        <w:t>Results</w:t>
+      </w:r>
+    </w:p>
+    <w:p>
+      <w:pPr>
+        <w:jc w:val="center"/>
         <w:rPr>
           <w:rFonts w:ascii="Times New Roman" w:hAnsi="Times New Roman" w:cs="Times New Roman"/>
           <w:b/>
@@ -626,34 +787,14 @@
           <w:rFonts w:ascii="Times New Roman" w:hAnsi="Times New Roman" w:cs="Times New Roman"/>
           <w:b/>
           <w:bCs/>
+          <w:noProof/>
           <w:sz w:val="24"/>
           <w:szCs w:val="24"/>
         </w:rPr>
-        <w:t>Question 2</w:t>
-      </w:r>
-    </w:p>
-    <w:p>
-      <w:pPr>
-        <w:rPr>
-          <w:rFonts w:ascii="Times New Roman" w:hAnsi="Times New Roman" w:cs="Times New Roman"/>
-          <w:b/>
-          <w:bCs/>
-          <w:sz w:val="24"/>
-          <w:szCs w:val="24"/>
-        </w:rPr>
-      </w:pPr>
-      <w:r>
-        <w:rPr>
-          <w:rFonts w:ascii="Times New Roman" w:hAnsi="Times New Roman" w:cs="Times New Roman"/>
-          <w:b/>
-          <w:bCs/>
-          <w:sz w:val="24"/>
-          <w:szCs w:val="24"/>
-        </w:rPr>
         <w:drawing>
-          <wp:inline distT="0" distB="0" distL="0" distR="0" wp14:anchorId="249AEED1" wp14:editId="6C642258">
-            <wp:extent cx="5943600" cy="2257425"/>
-            <wp:effectExtent l="0" t="0" r="0" b="9525"/>
+          <wp:inline distT="0" distB="0" distL="0" distR="0" wp14:anchorId="249AEED1" wp14:editId="464277D4">
+            <wp:extent cx="5676900" cy="2156130"/>
+            <wp:effectExtent l="0" t="0" r="0" b="0"/>
             <wp:docPr id="3" name="Picture 3"/>
             <wp:cNvGraphicFramePr>
               <a:graphicFrameLocks xmlns:a="http://schemas.openxmlformats.org/drawingml/2006/main" noChangeAspect="1"/>
@@ -666,7 +807,7 @@
                     <pic:cNvPicPr/>
                   </pic:nvPicPr>
                   <pic:blipFill>
-                    <a:blip r:embed="rId6"/>
+                    <a:blip r:embed="rId12"/>
                     <a:stretch>
                       <a:fillRect/>
                     </a:stretch>
@@ -674,7 +815,7 @@
                   <pic:spPr>
                     <a:xfrm>
                       <a:off x="0" y="0"/>
-                      <a:ext cx="5943600" cy="2257425"/>
+                      <a:ext cx="5679307" cy="2157044"/>
                     </a:xfrm>
                     <a:prstGeom prst="rect">
                       <a:avLst/>
@@ -693,6 +834,30 @@
           <w:rFonts w:ascii="Times New Roman" w:hAnsi="Times New Roman" w:cs="Times New Roman"/>
           <w:b/>
           <w:bCs/>
+        </w:rPr>
+      </w:pPr>
+    </w:p>
+    <w:p>
+      <w:pPr>
+        <w:rPr>
+          <w:rFonts w:ascii="Times New Roman" w:hAnsi="Times New Roman" w:cs="Times New Roman"/>
+          <w:u w:val="single"/>
+        </w:rPr>
+      </w:pPr>
+      <w:r>
+        <w:rPr>
+          <w:rFonts w:ascii="Times New Roman" w:hAnsi="Times New Roman" w:cs="Times New Roman"/>
+          <w:u w:val="single"/>
+        </w:rPr>
+        <w:t>Non-technical rationale of choice of images</w:t>
+      </w:r>
+    </w:p>
+    <w:p>
+      <w:pPr>
+        <w:rPr>
+          <w:rFonts w:ascii="Times New Roman" w:hAnsi="Times New Roman" w:cs="Times New Roman"/>
+          <w:b/>
+          <w:bCs/>
           <w:sz w:val="24"/>
           <w:szCs w:val="24"/>
         </w:rPr>
@@ -708,7 +873,9 @@
           <w:szCs w:val="24"/>
         </w:rPr>
       </w:pPr>
-      <w:r>
+    </w:p>
+    <w:p>
+      <w:pPr>
         <w:rPr>
           <w:rFonts w:ascii="Times New Roman" w:hAnsi="Times New Roman" w:cs="Times New Roman"/>
           <w:b/>
@@ -716,9 +883,7 @@
           <w:sz w:val="24"/>
           <w:szCs w:val="24"/>
         </w:rPr>
-        <w:lastRenderedPageBreak/>
-        <w:t>Question 3</w:t>
-      </w:r>
+      </w:pPr>
     </w:p>
     <w:p>
       <w:pPr>
@@ -738,7 +903,7 @@
           <w:sz w:val="24"/>
           <w:szCs w:val="24"/>
         </w:rPr>
-        <w:t>(a)</w:t>
+        <w:t>Question 3</w:t>
       </w:r>
     </w:p>
     <w:p>
@@ -749,6 +914,894 @@
           <w:bCs/>
           <w:sz w:val="24"/>
           <w:szCs w:val="24"/>
+        </w:rPr>
+      </w:pPr>
+      <w:r>
+        <w:rPr>
+          <w:rFonts w:ascii="Times New Roman" w:hAnsi="Times New Roman" w:cs="Times New Roman"/>
+          <w:b/>
+          <w:bCs/>
+          <w:sz w:val="24"/>
+          <w:szCs w:val="24"/>
+        </w:rPr>
+        <w:t>(a)</w:t>
+      </w:r>
+    </w:p>
+    <w:p>
+      <w:pPr>
+        <w:rPr>
+          <w:rFonts w:ascii="Times New Roman" w:hAnsi="Times New Roman" w:cs="Times New Roman"/>
+        </w:rPr>
+      </w:pPr>
+      <w:r>
+        <w:rPr>
+          <w:rFonts w:ascii="Times New Roman" w:hAnsi="Times New Roman" w:cs="Times New Roman"/>
+        </w:rPr>
+        <w:t>Sift features are detected of the 2 images. Then features are matched using Flann based KNN matcher. Good matches are extracted as per Lowe’s ration test.</w:t>
+      </w:r>
+      <w:r>
+        <w:rPr>
+          <w:rFonts w:ascii="Times New Roman" w:hAnsi="Times New Roman" w:cs="Times New Roman"/>
+        </w:rPr>
+        <w:t xml:space="preserve"> Ratio is selected to be </w:t>
+      </w:r>
+      <w:r>
+        <w:rPr>
+          <w:rFonts w:ascii="Times New Roman" w:hAnsi="Times New Roman" w:cs="Times New Roman"/>
+          <w:b/>
+          <w:bCs/>
+        </w:rPr>
+        <w:t>0.7</w:t>
+      </w:r>
+      <w:r>
+        <w:rPr>
+          <w:rFonts w:ascii="Times New Roman" w:hAnsi="Times New Roman" w:cs="Times New Roman"/>
+        </w:rPr>
+        <w:t xml:space="preserve">. </w:t>
+      </w:r>
+      <w:r>
+        <w:rPr>
+          <w:rFonts w:ascii="Times New Roman" w:hAnsi="Times New Roman" w:cs="Times New Roman"/>
+        </w:rPr>
+        <w:t xml:space="preserve"> </w:t>
+      </w:r>
+    </w:p>
+    <w:p>
+      <w:pPr>
+        <w:rPr>
+          <w:rFonts w:ascii="Times New Roman" w:hAnsi="Times New Roman" w:cs="Times New Roman"/>
+          <w:b/>
+          <w:bCs/>
+          <w:sz w:val="24"/>
+          <w:szCs w:val="24"/>
+        </w:rPr>
+      </w:pPr>
+      <w:r>
+        <w:rPr>
+          <w:rFonts w:ascii="Times New Roman" w:hAnsi="Times New Roman" w:cs="Times New Roman"/>
+          <w:b/>
+          <w:bCs/>
+          <w:sz w:val="24"/>
+          <w:szCs w:val="24"/>
+        </w:rPr>
+        <w:t>(b)</w:t>
+      </w:r>
+    </w:p>
+    <w:p>
+      <w:pPr>
+        <w:rPr>
+          <w:rFonts w:ascii="Times New Roman" w:hAnsi="Times New Roman" w:cs="Times New Roman"/>
+        </w:rPr>
+      </w:pPr>
+      <w:r>
+        <w:rPr>
+          <w:rFonts w:ascii="Times New Roman" w:hAnsi="Times New Roman" w:cs="Times New Roman"/>
+        </w:rPr>
+        <w:t xml:space="preserve">Homography is calculated from the good matches. The function </w:t>
+      </w:r>
+      <w:r>
+        <w:rPr>
+          <w:rFonts w:ascii="Times New Roman" w:hAnsi="Times New Roman" w:cs="Times New Roman"/>
+          <w:b/>
+          <w:bCs/>
+        </w:rPr>
+        <w:t>cv.findhomography()</w:t>
+      </w:r>
+      <w:r>
+        <w:rPr>
+          <w:rFonts w:ascii="Times New Roman" w:hAnsi="Times New Roman" w:cs="Times New Roman"/>
+          <w:b/>
+          <w:bCs/>
+        </w:rPr>
+        <w:t xml:space="preserve"> </w:t>
+      </w:r>
+      <w:r>
+        <w:rPr>
+          <w:rFonts w:ascii="Times New Roman" w:hAnsi="Times New Roman" w:cs="Times New Roman"/>
+        </w:rPr>
+        <w:t>is used to obtain the homogr</w:t>
+      </w:r>
+      <w:r>
+        <w:rPr>
+          <w:rFonts w:ascii="Times New Roman" w:hAnsi="Times New Roman" w:cs="Times New Roman"/>
+        </w:rPr>
+        <w:t>ap</w:t>
+      </w:r>
+      <w:r>
+        <w:rPr>
+          <w:rFonts w:ascii="Times New Roman" w:hAnsi="Times New Roman" w:cs="Times New Roman"/>
+        </w:rPr>
+        <w:t>hy</w:t>
+      </w:r>
+      <w:r>
+        <w:rPr>
+          <w:rFonts w:ascii="Times New Roman" w:hAnsi="Times New Roman" w:cs="Times New Roman"/>
+        </w:rPr>
+        <w:t xml:space="preserve"> with RANSAC implementation with the confidence of </w:t>
+      </w:r>
+      <w:r>
+        <w:rPr>
+          <w:rFonts w:ascii="Times New Roman" w:hAnsi="Times New Roman" w:cs="Times New Roman"/>
+          <w:b/>
+          <w:bCs/>
+        </w:rPr>
+        <w:t>0.95</w:t>
+      </w:r>
+      <w:r>
+        <w:rPr>
+          <w:rFonts w:ascii="Times New Roman" w:hAnsi="Times New Roman" w:cs="Times New Roman"/>
+        </w:rPr>
+        <w:t>.</w:t>
+      </w:r>
+    </w:p>
+    <w:p>
+      <w:pPr>
+        <w:rPr>
+          <w:rFonts w:ascii="Times New Roman" w:hAnsi="Times New Roman" w:cs="Times New Roman"/>
+          <w:u w:val="single"/>
+        </w:rPr>
+      </w:pPr>
+      <w:r>
+        <w:rPr>
+          <w:rFonts w:ascii="Times New Roman" w:hAnsi="Times New Roman" w:cs="Times New Roman"/>
+          <w:u w:val="single"/>
+        </w:rPr>
+        <w:lastRenderedPageBreak/>
+        <w:t>Comparison</w:t>
+      </w:r>
+    </w:p>
+    <w:p>
+      <w:pPr>
+        <w:rPr>
+          <w:rFonts w:ascii="Times New Roman" w:hAnsi="Times New Roman" w:cs="Times New Roman"/>
+        </w:rPr>
+      </w:pPr>
+      <w:r>
+        <w:rPr>
+          <w:rFonts w:ascii="Times New Roman" w:hAnsi="Times New Roman" w:cs="Times New Roman"/>
+        </w:rPr>
+        <w:t>Homography calculated</w:t>
+      </w:r>
+      <w:r>
+        <w:rPr>
+          <w:rFonts w:ascii="Times New Roman" w:hAnsi="Times New Roman" w:cs="Times New Roman"/>
+        </w:rPr>
+        <w:t>:</w:t>
+      </w:r>
+    </w:p>
+    <w:p>
+      <w:pPr>
+        <w:jc w:val="center"/>
+        <w:rPr>
+          <w:rFonts w:ascii="Times New Roman" w:hAnsi="Times New Roman" w:cs="Times New Roman"/>
+          <w:b/>
+          <w:bCs/>
+          <w:sz w:val="20"/>
+          <w:szCs w:val="20"/>
+        </w:rPr>
+      </w:pPr>
+      <m:oMathPara>
+        <m:oMath>
+          <m:m>
+            <m:mPr>
+              <m:mcs>
+                <m:mc>
+                  <m:mcPr>
+                    <m:count m:val="3"/>
+                    <m:mcJc m:val="center"/>
+                  </m:mcPr>
+                </m:mc>
+              </m:mcs>
+              <m:ctrlPr>
+                <w:rPr>
+                  <w:rFonts w:ascii="Cambria Math" w:hAnsi="Cambria Math" w:cs="Times New Roman"/>
+                  <w:b/>
+                  <w:bCs/>
+                  <w:i/>
+                  <w:sz w:val="20"/>
+                  <w:szCs w:val="20"/>
+                </w:rPr>
+              </m:ctrlPr>
+            </m:mPr>
+            <m:mr>
+              <m:e>
+                <m:r>
+                  <m:rPr>
+                    <m:sty m:val="bi"/>
+                  </m:rPr>
+                  <w:rPr>
+                    <w:rFonts w:ascii="Cambria Math" w:hAnsi="Cambria Math" w:cs="Times New Roman"/>
+                    <w:sz w:val="20"/>
+                    <w:szCs w:val="20"/>
+                  </w:rPr>
+                  <m:t>6.22389620</m:t>
+                </m:r>
+                <m:r>
+                  <m:rPr>
+                    <m:sty m:val="bi"/>
+                  </m:rPr>
+                  <w:rPr>
+                    <w:rFonts w:ascii="Cambria Math" w:hAnsi="Cambria Math" w:cs="Times New Roman"/>
+                    <w:sz w:val="20"/>
+                    <w:szCs w:val="20"/>
+                  </w:rPr>
+                  <m:t>e</m:t>
+                </m:r>
+                <m:r>
+                  <m:rPr>
+                    <m:sty m:val="bi"/>
+                  </m:rPr>
+                  <w:rPr>
+                    <w:rFonts w:ascii="Cambria Math" w:hAnsi="Cambria Math" w:cs="Times New Roman"/>
+                    <w:sz w:val="20"/>
+                    <w:szCs w:val="20"/>
+                  </w:rPr>
+                  <m:t>-01</m:t>
+                </m:r>
+              </m:e>
+              <m:e>
+                <m:r>
+                  <m:rPr>
+                    <m:sty m:val="bi"/>
+                  </m:rPr>
+                  <w:rPr>
+                    <w:rFonts w:ascii="Cambria Math" w:hAnsi="Cambria Math" w:cs="Times New Roman"/>
+                    <w:sz w:val="20"/>
+                    <w:szCs w:val="20"/>
+                  </w:rPr>
+                  <m:t>4.90051516</m:t>
+                </m:r>
+                <m:r>
+                  <m:rPr>
+                    <m:sty m:val="bi"/>
+                  </m:rPr>
+                  <w:rPr>
+                    <w:rFonts w:ascii="Cambria Math" w:hAnsi="Cambria Math" w:cs="Times New Roman"/>
+                    <w:sz w:val="20"/>
+                    <w:szCs w:val="20"/>
+                  </w:rPr>
+                  <m:t>e</m:t>
+                </m:r>
+                <m:r>
+                  <m:rPr>
+                    <m:sty m:val="bi"/>
+                  </m:rPr>
+                  <w:rPr>
+                    <w:rFonts w:ascii="Cambria Math" w:hAnsi="Cambria Math" w:cs="Times New Roman"/>
+                    <w:sz w:val="20"/>
+                    <w:szCs w:val="20"/>
+                  </w:rPr>
+                  <m:t>-01</m:t>
+                </m:r>
+              </m:e>
+              <m:e>
+                <m:r>
+                  <m:rPr>
+                    <m:sty m:val="bi"/>
+                  </m:rPr>
+                  <w:rPr>
+                    <w:rFonts w:ascii="Cambria Math" w:hAnsi="Cambria Math" w:cs="Times New Roman"/>
+                    <w:sz w:val="20"/>
+                    <w:szCs w:val="20"/>
+                  </w:rPr>
+                  <m:t>2.20882134</m:t>
+                </m:r>
+                <m:r>
+                  <m:rPr>
+                    <m:sty m:val="bi"/>
+                  </m:rPr>
+                  <w:rPr>
+                    <w:rFonts w:ascii="Cambria Math" w:hAnsi="Cambria Math" w:cs="Times New Roman"/>
+                    <w:sz w:val="20"/>
+                    <w:szCs w:val="20"/>
+                  </w:rPr>
+                  <m:t>e</m:t>
+                </m:r>
+                <m:r>
+                  <m:rPr>
+                    <m:sty m:val="bi"/>
+                  </m:rPr>
+                  <w:rPr>
+                    <w:rFonts w:ascii="Cambria Math" w:hAnsi="Cambria Math" w:cs="Times New Roman"/>
+                    <w:sz w:val="20"/>
+                    <w:szCs w:val="20"/>
+                  </w:rPr>
+                  <m:t>e+02</m:t>
+                </m:r>
+              </m:e>
+            </m:mr>
+            <m:mr>
+              <m:e>
+                <m:r>
+                  <m:rPr>
+                    <m:sty m:val="bi"/>
+                  </m:rPr>
+                  <w:rPr>
+                    <w:rFonts w:ascii="Cambria Math" w:hAnsi="Cambria Math" w:cs="Times New Roman"/>
+                    <w:sz w:val="20"/>
+                    <w:szCs w:val="20"/>
+                  </w:rPr>
+                  <m:t>2.22416106</m:t>
+                </m:r>
+                <m:r>
+                  <m:rPr>
+                    <m:sty m:val="bi"/>
+                  </m:rPr>
+                  <w:rPr>
+                    <w:rFonts w:ascii="Cambria Math" w:hAnsi="Cambria Math" w:cs="Times New Roman"/>
+                    <w:sz w:val="20"/>
+                    <w:szCs w:val="20"/>
+                  </w:rPr>
+                  <m:t>e</m:t>
+                </m:r>
+                <m:r>
+                  <m:rPr>
+                    <m:sty m:val="bi"/>
+                  </m:rPr>
+                  <w:rPr>
+                    <w:rFonts w:ascii="Cambria Math" w:hAnsi="Cambria Math" w:cs="Times New Roman"/>
+                    <w:sz w:val="20"/>
+                    <w:szCs w:val="20"/>
+                  </w:rPr>
+                  <m:t>-01</m:t>
+                </m:r>
+              </m:e>
+              <m:e>
+                <m:r>
+                  <m:rPr>
+                    <m:sty m:val="bi"/>
+                  </m:rPr>
+                  <w:rPr>
+                    <w:rFonts w:ascii="Cambria Math" w:hAnsi="Cambria Math" w:cs="Times New Roman"/>
+                    <w:sz w:val="20"/>
+                    <w:szCs w:val="20"/>
+                  </w:rPr>
+                  <m:t>1.14261758</m:t>
+                </m:r>
+              </m:e>
+              <m:e>
+                <m:r>
+                  <m:rPr>
+                    <m:sty m:val="bi"/>
+                  </m:rPr>
+                  <w:rPr>
+                    <w:rFonts w:ascii="Cambria Math" w:hAnsi="Cambria Math" w:cs="Times New Roman"/>
+                    <w:sz w:val="20"/>
+                    <w:szCs w:val="20"/>
+                  </w:rPr>
+                  <m:t>-</m:t>
+                </m:r>
+                <m:r>
+                  <m:rPr>
+                    <m:sty m:val="bi"/>
+                  </m:rPr>
+                  <w:rPr>
+                    <w:rFonts w:ascii="Cambria Math" w:hAnsi="Cambria Math" w:cs="Times New Roman"/>
+                    <w:sz w:val="20"/>
+                    <w:szCs w:val="20"/>
+                  </w:rPr>
+                  <m:t>2.34633970</m:t>
+                </m:r>
+                <m:r>
+                  <m:rPr>
+                    <m:sty m:val="bi"/>
+                  </m:rPr>
+                  <w:rPr>
+                    <w:rFonts w:ascii="Cambria Math" w:hAnsi="Cambria Math" w:cs="Times New Roman"/>
+                    <w:sz w:val="20"/>
+                    <w:szCs w:val="20"/>
+                  </w:rPr>
+                  <m:t>e</m:t>
+                </m:r>
+                <m:r>
+                  <m:rPr>
+                    <m:sty m:val="bi"/>
+                  </m:rPr>
+                  <w:rPr>
+                    <w:rFonts w:ascii="Cambria Math" w:hAnsi="Cambria Math" w:cs="Times New Roman"/>
+                    <w:sz w:val="20"/>
+                    <w:szCs w:val="20"/>
+                  </w:rPr>
+                  <m:t>+02</m:t>
+                </m:r>
+              </m:e>
+            </m:mr>
+            <m:mr>
+              <m:e>
+                <m:r>
+                  <m:rPr>
+                    <m:sty m:val="bi"/>
+                  </m:rPr>
+                  <w:rPr>
+                    <w:rFonts w:ascii="Cambria Math" w:hAnsi="Cambria Math" w:cs="Times New Roman"/>
+                    <w:sz w:val="20"/>
+                    <w:szCs w:val="20"/>
+                  </w:rPr>
+                  <m:t>4.95739539</m:t>
+                </m:r>
+                <m:r>
+                  <m:rPr>
+                    <m:sty m:val="bi"/>
+                  </m:rPr>
+                  <w:rPr>
+                    <w:rFonts w:ascii="Cambria Math" w:hAnsi="Cambria Math" w:cs="Times New Roman"/>
+                    <w:sz w:val="20"/>
+                    <w:szCs w:val="20"/>
+                  </w:rPr>
+                  <m:t>e</m:t>
+                </m:r>
+                <m:r>
+                  <m:rPr>
+                    <m:sty m:val="bi"/>
+                  </m:rPr>
+                  <w:rPr>
+                    <w:rFonts w:ascii="Cambria Math" w:hAnsi="Cambria Math" w:cs="Times New Roman"/>
+                    <w:sz w:val="20"/>
+                    <w:szCs w:val="20"/>
+                  </w:rPr>
+                  <m:t>-0</m:t>
+                </m:r>
+                <m:r>
+                  <m:rPr>
+                    <m:sty m:val="bi"/>
+                  </m:rPr>
+                  <w:rPr>
+                    <w:rFonts w:ascii="Cambria Math" w:hAnsi="Cambria Math" w:cs="Times New Roman"/>
+                    <w:sz w:val="20"/>
+                    <w:szCs w:val="20"/>
+                  </w:rPr>
+                  <m:t>4</m:t>
+                </m:r>
+              </m:e>
+              <m:e>
+                <m:r>
+                  <m:rPr>
+                    <m:sty m:val="bi"/>
+                  </m:rPr>
+                  <w:rPr>
+                    <w:rFonts w:ascii="Cambria Math" w:hAnsi="Cambria Math" w:cs="Times New Roman"/>
+                    <w:sz w:val="20"/>
+                    <w:szCs w:val="20"/>
+                  </w:rPr>
+                  <m:t>-</m:t>
+                </m:r>
+                <m:r>
+                  <m:rPr>
+                    <m:sty m:val="bi"/>
+                  </m:rPr>
+                  <w:rPr>
+                    <w:rFonts w:ascii="Cambria Math" w:hAnsi="Cambria Math" w:cs="Times New Roman"/>
+                    <w:sz w:val="20"/>
+                    <w:szCs w:val="20"/>
+                  </w:rPr>
+                  <m:t>6.21289797</m:t>
+                </m:r>
+                <m:r>
+                  <m:rPr>
+                    <m:sty m:val="bi"/>
+                  </m:rPr>
+                  <w:rPr>
+                    <w:rFonts w:ascii="Cambria Math" w:hAnsi="Cambria Math" w:cs="Times New Roman"/>
+                    <w:sz w:val="20"/>
+                    <w:szCs w:val="20"/>
+                  </w:rPr>
+                  <m:t>e</m:t>
+                </m:r>
+                <m:r>
+                  <m:rPr>
+                    <m:sty m:val="bi"/>
+                  </m:rPr>
+                  <w:rPr>
+                    <w:rFonts w:ascii="Cambria Math" w:hAnsi="Cambria Math" w:cs="Times New Roman"/>
+                    <w:sz w:val="20"/>
+                    <w:szCs w:val="20"/>
+                  </w:rPr>
+                  <m:t>-05</m:t>
+                </m:r>
+              </m:e>
+              <m:e>
+                <m:r>
+                  <m:rPr>
+                    <m:sty m:val="bi"/>
+                  </m:rPr>
+                  <w:rPr>
+                    <w:rFonts w:ascii="Cambria Math" w:hAnsi="Cambria Math" w:cs="Times New Roman"/>
+                    <w:sz w:val="20"/>
+                    <w:szCs w:val="20"/>
+                  </w:rPr>
+                  <m:t>0.</m:t>
+                </m:r>
+                <m:r>
+                  <m:rPr>
+                    <m:sty m:val="bi"/>
+                  </m:rPr>
+                  <w:rPr>
+                    <w:rFonts w:ascii="Cambria Math" w:hAnsi="Cambria Math" w:cs="Times New Roman"/>
+                    <w:sz w:val="20"/>
+                    <w:szCs w:val="20"/>
+                  </w:rPr>
+                  <m:t>993217260</m:t>
+                </m:r>
+              </m:e>
+            </m:mr>
+          </m:m>
+        </m:oMath>
+      </m:oMathPara>
+    </w:p>
+    <w:p>
+      <w:pPr>
+        <w:spacing w:line="360" w:lineRule="auto"/>
+        <w:rPr>
+          <w:rFonts w:ascii="Times New Roman" w:hAnsi="Times New Roman" w:cs="Times New Roman"/>
+          <w:b/>
+          <w:bCs/>
+        </w:rPr>
+      </w:pPr>
+      <w:r>
+        <w:rPr>
+          <w:rFonts w:ascii="Times New Roman" w:hAnsi="Times New Roman" w:cs="Times New Roman"/>
+        </w:rPr>
+        <w:t>Homography give</w:t>
+      </w:r>
+      <w:r>
+        <w:rPr>
+          <w:rFonts w:ascii="Times New Roman" w:hAnsi="Times New Roman" w:cs="Times New Roman"/>
+        </w:rPr>
+        <w:t>n</w:t>
+      </w:r>
+      <w:r>
+        <w:rPr>
+          <w:rFonts w:ascii="Times New Roman" w:hAnsi="Times New Roman" w:cs="Times New Roman"/>
+        </w:rPr>
+        <w:t>:</w:t>
+      </w:r>
+      <w:r>
+        <w:rPr>
+          <w:rFonts w:ascii="Times New Roman" w:hAnsi="Times New Roman" w:cs="Times New Roman"/>
+          <w:b/>
+          <w:bCs/>
+        </w:rPr>
+        <w:t xml:space="preserve">       </w:t>
+      </w:r>
+    </w:p>
+    <w:p>
+      <w:pPr>
+        <w:spacing w:line="360" w:lineRule="auto"/>
+        <w:jc w:val="center"/>
+        <w:rPr>
+          <w:rFonts w:ascii="Times New Roman" w:eastAsiaTheme="minorEastAsia" w:hAnsi="Times New Roman" w:cs="Times New Roman"/>
+          <w:b/>
+          <w:bCs/>
+          <w:sz w:val="20"/>
+          <w:szCs w:val="20"/>
+        </w:rPr>
+      </w:pPr>
+      <m:oMathPara>
+        <m:oMath>
+          <m:m>
+            <m:mPr>
+              <m:mcs>
+                <m:mc>
+                  <m:mcPr>
+                    <m:count m:val="3"/>
+                    <m:mcJc m:val="center"/>
+                  </m:mcPr>
+                </m:mc>
+              </m:mcs>
+              <m:ctrlPr>
+                <w:rPr>
+                  <w:rFonts w:ascii="Cambria Math" w:hAnsi="Cambria Math" w:cs="Times New Roman"/>
+                  <w:b/>
+                  <w:bCs/>
+                  <w:i/>
+                  <w:sz w:val="20"/>
+                  <w:szCs w:val="20"/>
+                </w:rPr>
+              </m:ctrlPr>
+            </m:mPr>
+            <m:mr>
+              <m:e>
+                <m:r>
+                  <m:rPr>
+                    <m:sty m:val="bi"/>
+                  </m:rPr>
+                  <w:rPr>
+                    <w:rFonts w:ascii="Cambria Math" w:hAnsi="Cambria Math" w:cs="Times New Roman"/>
+                    <w:sz w:val="20"/>
+                    <w:szCs w:val="20"/>
+                  </w:rPr>
+                  <m:t>6.2544644</m:t>
+                </m:r>
+                <m:r>
+                  <m:rPr>
+                    <m:sty m:val="bi"/>
+                  </m:rPr>
+                  <w:rPr>
+                    <w:rFonts w:ascii="Cambria Math" w:hAnsi="Cambria Math" w:cs="Times New Roman"/>
+                    <w:sz w:val="20"/>
+                    <w:szCs w:val="20"/>
+                  </w:rPr>
+                  <m:t>e-01</m:t>
+                </m:r>
+              </m:e>
+              <m:e>
+                <m:r>
+                  <m:rPr>
+                    <m:sty m:val="bi"/>
+                  </m:rPr>
+                  <w:rPr>
+                    <w:rFonts w:ascii="Cambria Math" w:hAnsi="Cambria Math" w:cs="Times New Roman"/>
+                    <w:sz w:val="20"/>
+                    <w:szCs w:val="20"/>
+                  </w:rPr>
+                  <m:t>5.7759174</m:t>
+                </m:r>
+                <m:r>
+                  <m:rPr>
+                    <m:sty m:val="bi"/>
+                  </m:rPr>
+                  <w:rPr>
+                    <w:rFonts w:ascii="Cambria Math" w:hAnsi="Cambria Math" w:cs="Times New Roman"/>
+                    <w:sz w:val="20"/>
+                    <w:szCs w:val="20"/>
+                  </w:rPr>
+                  <m:t>e-02</m:t>
+                </m:r>
+              </m:e>
+              <m:e>
+                <m:r>
+                  <m:rPr>
+                    <m:sty m:val="bi"/>
+                  </m:rPr>
+                  <w:rPr>
+                    <w:rFonts w:ascii="Cambria Math" w:hAnsi="Cambria Math" w:cs="Times New Roman"/>
+                    <w:sz w:val="20"/>
+                    <w:szCs w:val="20"/>
+                  </w:rPr>
+                  <m:t>2.2201217</m:t>
+                </m:r>
+                <m:r>
+                  <m:rPr>
+                    <m:sty m:val="bi"/>
+                  </m:rPr>
+                  <w:rPr>
+                    <w:rFonts w:ascii="Cambria Math" w:hAnsi="Cambria Math" w:cs="Times New Roman"/>
+                    <w:sz w:val="20"/>
+                    <w:szCs w:val="20"/>
+                  </w:rPr>
+                  <m:t>e+02</m:t>
+                </m:r>
+              </m:e>
+            </m:mr>
+            <m:mr>
+              <m:e>
+                <m:r>
+                  <m:rPr>
+                    <m:sty m:val="bi"/>
+                  </m:rPr>
+                  <w:rPr>
+                    <w:rFonts w:ascii="Cambria Math" w:hAnsi="Cambria Math" w:cs="Times New Roman"/>
+                    <w:sz w:val="20"/>
+                    <w:szCs w:val="20"/>
+                  </w:rPr>
+                  <m:t>2.2240536</m:t>
+                </m:r>
+                <m:r>
+                  <m:rPr>
+                    <m:sty m:val="bi"/>
+                  </m:rPr>
+                  <w:rPr>
+                    <w:rFonts w:ascii="Cambria Math" w:hAnsi="Cambria Math" w:cs="Times New Roman"/>
+                    <w:sz w:val="20"/>
+                    <w:szCs w:val="20"/>
+                  </w:rPr>
+                  <m:t>e-01</m:t>
+                </m:r>
+              </m:e>
+              <m:e>
+                <m:r>
+                  <m:rPr>
+                    <m:sty m:val="bi"/>
+                  </m:rPr>
+                  <w:rPr>
+                    <w:rFonts w:ascii="Cambria Math" w:hAnsi="Cambria Math" w:cs="Times New Roman"/>
+                    <w:sz w:val="20"/>
+                    <w:szCs w:val="20"/>
+                  </w:rPr>
+                  <m:t>1.1652147</m:t>
+                </m:r>
+              </m:e>
+              <m:e>
+                <m:r>
+                  <m:rPr>
+                    <m:sty m:val="bi"/>
+                  </m:rPr>
+                  <w:rPr>
+                    <w:rFonts w:ascii="Cambria Math" w:hAnsi="Cambria Math" w:cs="Times New Roman"/>
+                    <w:sz w:val="20"/>
+                    <w:szCs w:val="20"/>
+                  </w:rPr>
+                  <m:t>-2.56-5611</m:t>
+                </m:r>
+                <m:r>
+                  <m:rPr>
+                    <m:sty m:val="bi"/>
+                  </m:rPr>
+                  <w:rPr>
+                    <w:rFonts w:ascii="Cambria Math" w:hAnsi="Cambria Math" w:cs="Times New Roman"/>
+                    <w:sz w:val="20"/>
+                    <w:szCs w:val="20"/>
+                  </w:rPr>
+                  <m:t>e+01</m:t>
+                </m:r>
+              </m:e>
+            </m:mr>
+            <m:mr>
+              <m:e>
+                <m:r>
+                  <m:rPr>
+                    <m:sty m:val="bi"/>
+                  </m:rPr>
+                  <w:rPr>
+                    <w:rFonts w:ascii="Cambria Math" w:hAnsi="Cambria Math" w:cs="Times New Roman"/>
+                    <w:sz w:val="20"/>
+                    <w:szCs w:val="20"/>
+                  </w:rPr>
+                  <m:t>4.9212545</m:t>
+                </m:r>
+                <m:r>
+                  <m:rPr>
+                    <m:sty m:val="bi"/>
+                  </m:rPr>
+                  <w:rPr>
+                    <w:rFonts w:ascii="Cambria Math" w:hAnsi="Cambria Math" w:cs="Times New Roman"/>
+                    <w:sz w:val="20"/>
+                    <w:szCs w:val="20"/>
+                  </w:rPr>
+                  <m:t>e-04</m:t>
+                </m:r>
+              </m:e>
+              <m:e>
+                <m:r>
+                  <m:rPr>
+                    <m:sty m:val="bi"/>
+                  </m:rPr>
+                  <w:rPr>
+                    <w:rFonts w:ascii="Cambria Math" w:hAnsi="Cambria Math" w:cs="Times New Roman"/>
+                    <w:sz w:val="20"/>
+                    <w:szCs w:val="20"/>
+                  </w:rPr>
+                  <m:t>-3.6542424</m:t>
+                </m:r>
+                <m:r>
+                  <m:rPr>
+                    <m:sty m:val="bi"/>
+                  </m:rPr>
+                  <w:rPr>
+                    <w:rFonts w:ascii="Cambria Math" w:hAnsi="Cambria Math" w:cs="Times New Roman"/>
+                    <w:sz w:val="20"/>
+                    <w:szCs w:val="20"/>
+                  </w:rPr>
+                  <m:t>e-05</m:t>
+                </m:r>
+              </m:e>
+              <m:e>
+                <m:r>
+                  <m:rPr>
+                    <m:sty m:val="bi"/>
+                  </m:rPr>
+                  <w:rPr>
+                    <w:rFonts w:ascii="Cambria Math" w:hAnsi="Cambria Math" w:cs="Times New Roman"/>
+                    <w:sz w:val="20"/>
+                    <w:szCs w:val="20"/>
+                  </w:rPr>
+                  <m:t>1</m:t>
+                </m:r>
+              </m:e>
+            </m:mr>
+          </m:m>
+        </m:oMath>
+      </m:oMathPara>
+    </w:p>
+    <w:p>
+      <w:pPr>
+        <w:spacing w:line="360" w:lineRule="auto"/>
+        <w:rPr>
+          <w:rFonts w:ascii="Times New Roman" w:eastAsiaTheme="minorEastAsia" w:hAnsi="Times New Roman" w:cs="Times New Roman"/>
+          <w:b/>
+          <w:bCs/>
+          <w:sz w:val="20"/>
+          <w:szCs w:val="20"/>
+        </w:rPr>
+      </w:pPr>
+      <w:r>
+        <w:rPr>
+          <w:rFonts w:ascii="Times New Roman" w:eastAsiaTheme="minorEastAsia" w:hAnsi="Times New Roman" w:cs="Times New Roman"/>
+        </w:rPr>
+        <w:t xml:space="preserve">Calculated homography is </w:t>
+      </w:r>
+      <w:r>
+        <w:rPr>
+          <w:rFonts w:ascii="Times New Roman" w:eastAsiaTheme="minorEastAsia" w:hAnsi="Times New Roman" w:cs="Times New Roman"/>
+        </w:rPr>
+        <w:t>almost</w:t>
+      </w:r>
+      <w:r>
+        <w:rPr>
+          <w:rFonts w:ascii="Times New Roman" w:eastAsiaTheme="minorEastAsia" w:hAnsi="Times New Roman" w:cs="Times New Roman"/>
+        </w:rPr>
+        <w:t xml:space="preserve"> the same as the given</w:t>
+      </w:r>
+      <w:r>
+        <w:rPr>
+          <w:rFonts w:ascii="Times New Roman" w:eastAsiaTheme="minorEastAsia" w:hAnsi="Times New Roman" w:cs="Times New Roman"/>
+        </w:rPr>
+        <w:t xml:space="preserve"> homography in the dataset</w:t>
+      </w:r>
+      <w:r>
+        <w:rPr>
+          <w:rFonts w:ascii="Times New Roman" w:eastAsiaTheme="minorEastAsia" w:hAnsi="Times New Roman" w:cs="Times New Roman"/>
+        </w:rPr>
+        <w:t>.</w:t>
+      </w:r>
+    </w:p>
+    <w:p>
+      <w:pPr>
+        <w:rPr>
+          <w:rFonts w:ascii="Times New Roman" w:hAnsi="Times New Roman" w:cs="Times New Roman"/>
+          <w:b/>
+          <w:bCs/>
+          <w:sz w:val="24"/>
+          <w:szCs w:val="24"/>
+        </w:rPr>
+      </w:pPr>
+    </w:p>
+    <w:p>
+      <w:pPr>
+        <w:rPr>
+          <w:rFonts w:ascii="Times New Roman" w:hAnsi="Times New Roman" w:cs="Times New Roman"/>
+          <w:b/>
+          <w:bCs/>
+          <w:sz w:val="24"/>
+          <w:szCs w:val="24"/>
+        </w:rPr>
+      </w:pPr>
+      <w:r>
+        <w:rPr>
+          <w:rFonts w:ascii="Times New Roman" w:hAnsi="Times New Roman" w:cs="Times New Roman"/>
+          <w:b/>
+          <w:bCs/>
+          <w:sz w:val="24"/>
+          <w:szCs w:val="24"/>
+        </w:rPr>
+        <w:t>(c)</w:t>
+      </w:r>
+    </w:p>
+    <w:p>
+      <w:pPr>
+        <w:jc w:val="center"/>
+        <w:rPr>
+          <w:rFonts w:ascii="Times New Roman" w:hAnsi="Times New Roman" w:cs="Times New Roman"/>
         </w:rPr>
       </w:pPr>
       <w:r>
@@ -761,8 +1814,8 @@
           <w:szCs w:val="24"/>
         </w:rPr>
         <w:drawing>
-          <wp:inline distT="0" distB="0" distL="0" distR="0" wp14:anchorId="40958480" wp14:editId="4308EE2D">
-            <wp:extent cx="5391902" cy="2553056"/>
+          <wp:inline distT="0" distB="0" distL="0" distR="0" wp14:anchorId="236196BB" wp14:editId="71E03F93">
+            <wp:extent cx="4365224" cy="2066925"/>
             <wp:effectExtent l="0" t="0" r="0" b="0"/>
             <wp:docPr id="2" name="Picture 2"/>
             <wp:cNvGraphicFramePr>
@@ -776,7 +1829,7 @@
                     <pic:cNvPicPr/>
                   </pic:nvPicPr>
                   <pic:blipFill>
-                    <a:blip r:embed="rId7"/>
+                    <a:blip r:embed="rId13"/>
                     <a:stretch>
                       <a:fillRect/>
                     </a:stretch>
@@ -784,7 +1837,7 @@
                   <pic:spPr>
                     <a:xfrm>
                       <a:off x="0" y="0"/>
-                      <a:ext cx="5391902" cy="2553056"/>
+                      <a:ext cx="4376857" cy="2072433"/>
                     </a:xfrm>
                     <a:prstGeom prst="rect">
                       <a:avLst/>
@@ -796,95 +1849,6 @@
           </wp:inline>
         </w:drawing>
       </w:r>
-    </w:p>
-    <w:p>
-      <w:pPr>
-        <w:rPr>
-          <w:rFonts w:ascii="Times New Roman" w:hAnsi="Times New Roman" w:cs="Times New Roman"/>
-          <w:b/>
-          <w:bCs/>
-          <w:sz w:val="24"/>
-          <w:szCs w:val="24"/>
-        </w:rPr>
-      </w:pPr>
-    </w:p>
-    <w:p>
-      <w:pPr>
-        <w:rPr>
-          <w:rFonts w:ascii="Times New Roman" w:hAnsi="Times New Roman" w:cs="Times New Roman"/>
-          <w:b/>
-          <w:bCs/>
-          <w:sz w:val="24"/>
-          <w:szCs w:val="24"/>
-        </w:rPr>
-      </w:pPr>
-      <w:r>
-        <w:rPr>
-          <w:rFonts w:ascii="Times New Roman" w:hAnsi="Times New Roman" w:cs="Times New Roman"/>
-          <w:b/>
-          <w:bCs/>
-          <w:sz w:val="24"/>
-          <w:szCs w:val="24"/>
-        </w:rPr>
-        <w:t>(b)</w:t>
-      </w:r>
-    </w:p>
-    <w:p>
-      <w:pPr>
-        <w:rPr>
-          <w:rFonts w:ascii="Times New Roman" w:hAnsi="Times New Roman" w:cs="Times New Roman"/>
-          <w:b/>
-          <w:bCs/>
-          <w:sz w:val="24"/>
-          <w:szCs w:val="24"/>
-        </w:rPr>
-      </w:pPr>
-    </w:p>
-    <w:p>
-      <w:pPr>
-        <w:rPr>
-          <w:rFonts w:ascii="Times New Roman" w:hAnsi="Times New Roman" w:cs="Times New Roman"/>
-          <w:b/>
-          <w:bCs/>
-          <w:sz w:val="24"/>
-          <w:szCs w:val="24"/>
-        </w:rPr>
-      </w:pPr>
-      <w:r>
-        <w:rPr>
-          <w:rFonts w:ascii="Times New Roman" w:hAnsi="Times New Roman" w:cs="Times New Roman"/>
-          <w:b/>
-          <w:bCs/>
-          <w:sz w:val="24"/>
-          <w:szCs w:val="24"/>
-        </w:rPr>
-        <w:t>(c)</w:t>
-      </w:r>
-    </w:p>
-    <w:p>
-      <w:pPr>
-        <w:rPr>
-          <w:rFonts w:ascii="Times New Roman" w:hAnsi="Times New Roman" w:cs="Times New Roman"/>
-        </w:rPr>
-      </w:pPr>
-    </w:p>
-    <w:p>
-      <w:pPr>
-        <w:rPr>
-          <w:rFonts w:ascii="Times New Roman" w:hAnsi="Times New Roman" w:cs="Times New Roman"/>
-          <w:b/>
-          <w:bCs/>
-          <w:sz w:val="24"/>
-          <w:szCs w:val="24"/>
-        </w:rPr>
-      </w:pPr>
-    </w:p>
-    <w:p>
-      <w:pPr>
-        <w:rPr>
-          <w:rFonts w:ascii="Times New Roman" w:hAnsi="Times New Roman" w:cs="Times New Roman"/>
-        </w:rPr>
-      </w:pPr>
     </w:p>
     <w:sectPr>
       <w:pgSz w:w="12240" w:h="15840"/>
@@ -1536,7 +2500,6 @@
   <w:style w:type="character" w:default="1" w:styleId="DefaultParagraphFont">
     <w:name w:val="Default Paragraph Font"/>
     <w:uiPriority w:val="1"/>
-    <w:semiHidden/>
     <w:unhideWhenUsed/>
   </w:style>
   <w:style w:type="table" w:default="1" w:styleId="TableNormal">

</xml_diff>